<commit_message>
Removed extra semicolons at the end of several statements. Also Updated the FP31VecMath classes -- the diagonal lines are now gone
</commit_message>
<xml_diff>
--- a/Notes/Two'sComplimentLogic_MultipleLimbs2.docx
+++ b/Notes/Two'sComplimentLogic_MultipleLimbs2.docx
@@ -1298,7 +1298,6 @@
         <w:ind w:firstLine="720"/>
       </w:pPr>
       <w:r>
-        <w:lastRenderedPageBreak/>
         <w:t>23,655</w:t>
       </w:r>
       <w:r>
@@ -3809,6 +3808,2676 @@
         <w:t>889</w:t>
       </w:r>
     </w:p>
+    <w:p/>
+    <w:p>
+      <w:r>
+        <w:t>8:55</w:t>
+      </w:r>
+    </w:p>
+    <w:p>
+      <w:r>
+        <w:t>8:</w:t>
+      </w:r>
+    </w:p>
+    <w:p/>
+    <w:p>
+      <w:r>
+        <w:t>6</w:t>
+      </w:r>
+      <w:r>
+        <w:t>4</w:t>
+      </w:r>
+      <w:r>
+        <w:t xml:space="preserve">-bit result </w:t>
+      </w:r>
+      <w:r>
+        <w:t xml:space="preserve">with format 2:16:46 </w:t>
+      </w:r>
+      <w:r>
+        <w:t>from multiplying two 3</w:t>
+      </w:r>
+      <w:r>
+        <w:t>2</w:t>
+      </w:r>
+      <w:r>
+        <w:t xml:space="preserve">-bit values having format </w:t>
+      </w:r>
+      <w:r>
+        <w:t>1:</w:t>
+      </w:r>
+      <w:r>
+        <w:t>8:</w:t>
+      </w:r>
+      <w:r>
+        <w:t>23</w:t>
+      </w:r>
+    </w:p>
+    <w:tbl>
+      <w:tblPr>
+        <w:tblStyle w:val="TableGrid"/>
+        <w:tblW w:w="19127" w:type="dxa"/>
+        <w:tblInd w:w="115" w:type="dxa"/>
+        <w:tblLook w:val="04A0" w:firstRow="1" w:lastRow="0" w:firstColumn="1" w:lastColumn="0" w:noHBand="0" w:noVBand="1"/>
+      </w:tblPr>
+      <w:tblGrid>
+        <w:gridCol w:w="1229"/>
+        <w:gridCol w:w="1229"/>
+        <w:gridCol w:w="1080"/>
+        <w:gridCol w:w="1080"/>
+        <w:gridCol w:w="592"/>
+        <w:gridCol w:w="1300"/>
+        <w:gridCol w:w="1079"/>
+        <w:gridCol w:w="1142"/>
+        <w:gridCol w:w="1022"/>
+        <w:gridCol w:w="592"/>
+        <w:gridCol w:w="1022"/>
+        <w:gridCol w:w="1022"/>
+        <w:gridCol w:w="1022"/>
+        <w:gridCol w:w="1022"/>
+        <w:gridCol w:w="606"/>
+        <w:gridCol w:w="1022"/>
+        <w:gridCol w:w="1022"/>
+        <w:gridCol w:w="1022"/>
+        <w:gridCol w:w="1022"/>
+      </w:tblGrid>
+      <w:tr>
+        <w:tc>
+          <w:tcPr>
+            <w:tcW w:w="1229" w:type="dxa"/>
+          </w:tcPr>
+          <w:p>
+            <w:r>
+              <w:t>*</w:t>
+            </w:r>
+            <w:r>
+              <w:t>*</w:t>
+            </w:r>
+            <w:r>
+              <w:t>11</w:t>
+            </w:r>
+          </w:p>
+        </w:tc>
+        <w:tc>
+          <w:tcPr>
+            <w:tcW w:w="1229" w:type="dxa"/>
+          </w:tcPr>
+          <w:p>
+            <w:r>
+              <w:t>1111</w:t>
+            </w:r>
+          </w:p>
+        </w:tc>
+        <w:tc>
+          <w:tcPr>
+            <w:tcW w:w="1080" w:type="dxa"/>
+          </w:tcPr>
+          <w:p>
+            <w:r>
+              <w:t>1111</w:t>
+            </w:r>
+          </w:p>
+        </w:tc>
+        <w:tc>
+          <w:tcPr>
+            <w:tcW w:w="1080" w:type="dxa"/>
+          </w:tcPr>
+          <w:p>
+            <w:r>
+              <w:t>1111</w:t>
+            </w:r>
+          </w:p>
+        </w:tc>
+        <w:tc>
+          <w:tcPr>
+            <w:tcW w:w="592" w:type="dxa"/>
+            <w:shd w:val="clear" w:color="auto" w:fill="D9D9D9" w:themeFill="background1" w:themeFillShade="D9"/>
+          </w:tcPr>
+          <w:p/>
+        </w:tc>
+        <w:tc>
+          <w:tcPr>
+            <w:tcW w:w="1300" w:type="dxa"/>
+          </w:tcPr>
+          <w:p>
+            <w:r>
+              <w:t>1</w:t>
+            </w:r>
+            <w:r>
+              <w:t>101</w:t>
+            </w:r>
+          </w:p>
+        </w:tc>
+        <w:tc>
+          <w:tcPr>
+            <w:tcW w:w="1079" w:type="dxa"/>
+          </w:tcPr>
+          <w:p>
+            <w:r>
+              <w:t>1001</w:t>
+            </w:r>
+          </w:p>
+        </w:tc>
+        <w:tc>
+          <w:tcPr>
+            <w:tcW w:w="1142" w:type="dxa"/>
+          </w:tcPr>
+          <w:p>
+            <w:r>
+              <w:t xml:space="preserve"> 0101</w:t>
+            </w:r>
+          </w:p>
+        </w:tc>
+        <w:tc>
+          <w:tcPr>
+            <w:tcW w:w="1022" w:type="dxa"/>
+          </w:tcPr>
+          <w:p>
+            <w:r>
+              <w:t xml:space="preserve"> 1111</w:t>
+            </w:r>
+          </w:p>
+        </w:tc>
+        <w:tc>
+          <w:tcPr>
+            <w:tcW w:w="592" w:type="dxa"/>
+            <w:shd w:val="clear" w:color="auto" w:fill="D9D9D9" w:themeFill="background1" w:themeFillShade="D9"/>
+          </w:tcPr>
+          <w:p/>
+        </w:tc>
+        <w:tc>
+          <w:tcPr>
+            <w:tcW w:w="1022" w:type="dxa"/>
+          </w:tcPr>
+          <w:p>
+            <w:r>
+              <w:t>1011</w:t>
+            </w:r>
+          </w:p>
+        </w:tc>
+        <w:tc>
+          <w:tcPr>
+            <w:tcW w:w="1022" w:type="dxa"/>
+          </w:tcPr>
+          <w:p>
+            <w:r>
+              <w:t>1111</w:t>
+            </w:r>
+          </w:p>
+        </w:tc>
+        <w:tc>
+          <w:tcPr>
+            <w:tcW w:w="1022" w:type="dxa"/>
+          </w:tcPr>
+          <w:p>
+            <w:r>
+              <w:t>1111</w:t>
+            </w:r>
+          </w:p>
+        </w:tc>
+        <w:tc>
+          <w:tcPr>
+            <w:tcW w:w="1022" w:type="dxa"/>
+          </w:tcPr>
+          <w:p>
+            <w:r>
+              <w:t>1111</w:t>
+            </w:r>
+          </w:p>
+        </w:tc>
+        <w:tc>
+          <w:tcPr>
+            <w:tcW w:w="606" w:type="dxa"/>
+            <w:shd w:val="clear" w:color="auto" w:fill="D9D9D9" w:themeFill="background1" w:themeFillShade="D9"/>
+          </w:tcPr>
+          <w:p/>
+        </w:tc>
+        <w:tc>
+          <w:tcPr>
+            <w:tcW w:w="1022" w:type="dxa"/>
+          </w:tcPr>
+          <w:p>
+            <w:r>
+              <w:t>1</w:t>
+            </w:r>
+            <w:r>
+              <w:t>101</w:t>
+            </w:r>
+          </w:p>
+        </w:tc>
+        <w:tc>
+          <w:tcPr>
+            <w:tcW w:w="1022" w:type="dxa"/>
+          </w:tcPr>
+          <w:p>
+            <w:r>
+              <w:t>1001</w:t>
+            </w:r>
+          </w:p>
+        </w:tc>
+        <w:tc>
+          <w:tcPr>
+            <w:tcW w:w="1022" w:type="dxa"/>
+          </w:tcPr>
+          <w:p>
+            <w:r>
+              <w:t xml:space="preserve"> 0101</w:t>
+            </w:r>
+          </w:p>
+        </w:tc>
+        <w:tc>
+          <w:tcPr>
+            <w:tcW w:w="1022" w:type="dxa"/>
+          </w:tcPr>
+          <w:p>
+            <w:r>
+              <w:t xml:space="preserve"> 1111</w:t>
+            </w:r>
+          </w:p>
+        </w:tc>
+      </w:tr>
+    </w:tbl>
+    <w:p/>
+    <w:p>
+      <w:r>
+        <w:t>To round this result so that it once more fits into a 1:8:23 format, follow these instructions:</w:t>
+      </w:r>
+    </w:p>
+    <w:p>
+      <w:pPr>
+        <w:pStyle w:val="ListParagraph"/>
+        <w:numPr>
+          <w:ilvl w:val="0"/>
+          <w:numId w:val="2"/>
+        </w:numPr>
+        <w:rPr>
+          <w:rFonts w:cstheme="minorHAnsi"/>
+        </w:rPr>
+      </w:pPr>
+      <w:r>
+        <w:rPr>
+          <w:rFonts w:cstheme="minorHAnsi"/>
+        </w:rPr>
+        <w:t>Break into a low and a high value.</w:t>
+      </w:r>
+    </w:p>
+    <w:p>
+      <w:pPr>
+        <w:pStyle w:val="ListParagraph"/>
+        <w:numPr>
+          <w:ilvl w:val="1"/>
+          <w:numId w:val="2"/>
+        </w:numPr>
+        <w:rPr>
+          <w:rFonts w:cstheme="minorHAnsi"/>
+        </w:rPr>
+      </w:pPr>
+      <w:r>
+        <w:rPr>
+          <w:rFonts w:cstheme="minorHAnsi"/>
+        </w:rPr>
+        <w:t xml:space="preserve">Low = </w:t>
+      </w:r>
+      <w:r>
+        <w:rPr>
+          <w:rFonts w:cstheme="minorHAnsi"/>
+        </w:rPr>
+        <w:t xml:space="preserve">result AND </w:t>
+      </w:r>
+      <w:r>
+        <w:rPr>
+          <w:rFonts w:cstheme="minorHAnsi"/>
+          <w:color w:val="000000"/>
+        </w:rPr>
+        <w:t>0x000000007FFFFFFF</w:t>
+      </w:r>
+      <w:r>
+        <w:rPr>
+          <w:rFonts w:cstheme="minorHAnsi"/>
+          <w:color w:val="000000"/>
+        </w:rPr>
+        <w:t xml:space="preserve"> (top 33 bits are set to zero, leaving the only </w:t>
+      </w:r>
+      <w:r>
+        <w:rPr>
+          <w:rFonts w:cstheme="minorHAnsi"/>
+          <w:color w:val="000000"/>
+        </w:rPr>
+        <w:t xml:space="preserve">bits </w:t>
+      </w:r>
+      <w:r>
+        <w:rPr>
+          <w:rFonts w:cstheme="minorHAnsi"/>
+          <w:color w:val="000000"/>
+        </w:rPr>
+        <w:t>30:0</w:t>
+      </w:r>
+      <w:r>
+        <w:rPr>
+          <w:rFonts w:cstheme="minorHAnsi"/>
+          <w:color w:val="000000"/>
+        </w:rPr>
+        <w:t xml:space="preserve"> having a value.</w:t>
+      </w:r>
+    </w:p>
+    <w:p>
+      <w:pPr>
+        <w:pStyle w:val="ListParagraph"/>
+        <w:numPr>
+          <w:ilvl w:val="1"/>
+          <w:numId w:val="2"/>
+        </w:numPr>
+        <w:rPr>
+          <w:rFonts w:cstheme="minorHAnsi"/>
+        </w:rPr>
+      </w:pPr>
+      <w:r>
+        <w:rPr>
+          <w:rFonts w:cstheme="minorHAnsi"/>
+        </w:rPr>
+        <w:t xml:space="preserve">High = </w:t>
+      </w:r>
+      <w:r>
+        <w:rPr>
+          <w:rFonts w:cstheme="minorHAnsi"/>
+        </w:rPr>
+        <w:t xml:space="preserve">result SRL by 31 places </w:t>
+      </w:r>
+      <w:r>
+        <w:rPr>
+          <w:rFonts w:cstheme="minorHAnsi"/>
+        </w:rPr>
+        <w:t xml:space="preserve">bits that were in positions </w:t>
+      </w:r>
+      <w:r>
+        <w:rPr>
+          <w:rFonts w:cstheme="minorHAnsi"/>
+        </w:rPr>
+        <w:t>62:31</w:t>
+      </w:r>
+      <w:r>
+        <w:rPr>
+          <w:rFonts w:cstheme="minorHAnsi"/>
+        </w:rPr>
+        <w:t xml:space="preserve"> </w:t>
+      </w:r>
+      <w:r>
+        <w:rPr>
+          <w:rFonts w:cstheme="minorHAnsi"/>
+        </w:rPr>
+        <w:t>is</w:t>
+      </w:r>
+      <w:r>
+        <w:rPr>
+          <w:rFonts w:cstheme="minorHAnsi"/>
+        </w:rPr>
+        <w:t xml:space="preserve"> now in positions </w:t>
+      </w:r>
+      <w:r>
+        <w:rPr>
+          <w:rFonts w:cstheme="minorHAnsi"/>
+        </w:rPr>
+        <w:t>31:0</w:t>
+      </w:r>
+      <w:r>
+        <w:rPr>
+          <w:rFonts w:cstheme="minorHAnsi"/>
+        </w:rPr>
+        <w:t>.</w:t>
+      </w:r>
+      <w:r>
+        <w:rPr>
+          <w:rFonts w:cstheme="minorHAnsi"/>
+        </w:rPr>
+        <w:t xml:space="preserve"> (63 -&gt; 32)</w:t>
+      </w:r>
+    </w:p>
+    <w:p>
+      <w:pPr>
+        <w:ind w:left="1080"/>
+        <w:contextualSpacing/>
+      </w:pPr>
+    </w:p>
+    <w:p>
+      <w:pPr>
+        <w:autoSpaceDE w:val="0"/>
+        <w:autoSpaceDN w:val="0"/>
+        <w:adjustRightInd w:val="0"/>
+        <w:spacing w:after="0" w:line="240" w:lineRule="auto"/>
+        <w:rPr>
+          <w:rFonts w:ascii="Cascadia Mono" w:hAnsi="Cascadia Mono" w:cs="Cascadia Mono"/>
+          <w:color w:val="000000"/>
+          <w:sz w:val="19"/>
+          <w:szCs w:val="19"/>
+        </w:rPr>
+      </w:pPr>
+      <w:r>
+        <w:rPr>
+          <w:rFonts w:ascii="Cascadia Mono" w:hAnsi="Cascadia Mono" w:cs="Cascadia Mono"/>
+          <w:color w:val="000000"/>
+          <w:sz w:val="19"/>
+          <w:szCs w:val="19"/>
+        </w:rPr>
+        <w:tab/>
+      </w:r>
+      <w:r>
+        <w:rPr>
+          <w:rFonts w:ascii="Cascadia Mono" w:hAnsi="Cascadia Mono" w:cs="Cascadia Mono"/>
+          <w:color w:val="000000"/>
+          <w:sz w:val="19"/>
+          <w:szCs w:val="19"/>
+        </w:rPr>
+        <w:tab/>
+      </w:r>
+      <w:r>
+        <w:rPr>
+          <w:rFonts w:ascii="Cascadia Mono" w:hAnsi="Cascadia Mono" w:cs="Cascadia Mono"/>
+          <w:color w:val="0000FF"/>
+          <w:sz w:val="19"/>
+          <w:szCs w:val="19"/>
+        </w:rPr>
+        <w:t>var</w:t>
+      </w:r>
+      <w:r>
+        <w:rPr>
+          <w:rFonts w:ascii="Cascadia Mono" w:hAnsi="Cascadia Mono" w:cs="Cascadia Mono"/>
+          <w:color w:val="000000"/>
+          <w:sz w:val="19"/>
+          <w:szCs w:val="19"/>
+        </w:rPr>
+        <w:t xml:space="preserve"> result1_Low_L0 = Avx2.And(productVector11, HIGH33_MASK_VEC_L)</w:t>
+      </w:r>
+    </w:p>
+    <w:p>
+      <w:pPr>
+        <w:rPr>
+          <w:rFonts w:ascii="Cascadia Mono" w:hAnsi="Cascadia Mono" w:cs="Cascadia Mono"/>
+          <w:color w:val="000000"/>
+          <w:sz w:val="19"/>
+          <w:szCs w:val="19"/>
+        </w:rPr>
+      </w:pPr>
+      <w:r>
+        <w:rPr>
+          <w:rFonts w:ascii="Cascadia Mono" w:hAnsi="Cascadia Mono" w:cs="Cascadia Mono"/>
+          <w:color w:val="000000"/>
+          <w:sz w:val="19"/>
+          <w:szCs w:val="19"/>
+        </w:rPr>
+        <w:tab/>
+      </w:r>
+      <w:r>
+        <w:rPr>
+          <w:rFonts w:ascii="Cascadia Mono" w:hAnsi="Cascadia Mono" w:cs="Cascadia Mono"/>
+          <w:color w:val="000000"/>
+          <w:sz w:val="19"/>
+          <w:szCs w:val="19"/>
+        </w:rPr>
+        <w:tab/>
+      </w:r>
+      <w:r>
+        <w:rPr>
+          <w:rFonts w:ascii="Cascadia Mono" w:hAnsi="Cascadia Mono" w:cs="Cascadia Mono"/>
+          <w:color w:val="0000FF"/>
+          <w:sz w:val="19"/>
+          <w:szCs w:val="19"/>
+        </w:rPr>
+        <w:t>var</w:t>
+      </w:r>
+      <w:r>
+        <w:rPr>
+          <w:rFonts w:ascii="Cascadia Mono" w:hAnsi="Cascadia Mono" w:cs="Cascadia Mono"/>
+          <w:color w:val="000000"/>
+          <w:sz w:val="19"/>
+          <w:szCs w:val="19"/>
+        </w:rPr>
+        <w:t xml:space="preserve"> result1_Low_L1 = Avx2.ShiftRightLogical(productVector11, EFFECTIVE_BITS_PER_LIMB)</w:t>
+      </w:r>
+    </w:p>
+    <w:p>
+      <w:pPr>
+        <w:pStyle w:val="ListParagraph"/>
+        <w:numPr>
+          <w:ilvl w:val="0"/>
+          <w:numId w:val="2"/>
+        </w:numPr>
+        <w:rPr>
+          <w:rFonts w:cstheme="minorHAnsi"/>
+        </w:rPr>
+      </w:pPr>
+      <w:r>
+        <w:rPr>
+          <w:rFonts w:cstheme="minorHAnsi"/>
+        </w:rPr>
+        <w:t>Form a result using bits 23:0 from High and bits 30:2</w:t>
+      </w:r>
+      <w:r>
+        <w:rPr>
+          <w:rFonts w:cstheme="minorHAnsi"/>
+        </w:rPr>
+        <w:t>3</w:t>
+      </w:r>
+      <w:r>
+        <w:rPr>
+          <w:rFonts w:cstheme="minorHAnsi"/>
+        </w:rPr>
+        <w:t>, from Low</w:t>
+      </w:r>
+      <w:r>
+        <w:rPr>
+          <w:rFonts w:cstheme="minorHAnsi"/>
+        </w:rPr>
+        <w:t xml:space="preserve"> (24 from High and 8 from low)</w:t>
+      </w:r>
+    </w:p>
+    <w:p>
+      <w:pPr>
+        <w:pStyle w:val="ListParagraph"/>
+        <w:numPr>
+          <w:ilvl w:val="1"/>
+          <w:numId w:val="2"/>
+        </w:numPr>
+        <w:rPr>
+          <w:rFonts w:cstheme="minorHAnsi"/>
+        </w:rPr>
+      </w:pPr>
+      <w:r>
+        <w:rPr>
+          <w:rFonts w:cstheme="minorHAnsi"/>
+        </w:rPr>
+        <w:t xml:space="preserve">Top = </w:t>
+      </w:r>
+      <w:r>
+        <w:rPr>
+          <w:rFonts w:cstheme="minorHAnsi"/>
+        </w:rPr>
+        <w:t xml:space="preserve">Shift the High value, left by 8 places, and then </w:t>
+      </w:r>
+      <w:r>
+        <w:rPr>
+          <w:rFonts w:cstheme="minorHAnsi"/>
+        </w:rPr>
+        <w:t xml:space="preserve">AND </w:t>
+      </w:r>
+      <w:r>
+        <w:rPr>
+          <w:rFonts w:cstheme="minorHAnsi"/>
+        </w:rPr>
+        <w:t xml:space="preserve">with </w:t>
+      </w:r>
+      <w:r>
+        <w:rPr>
+          <w:rFonts w:cstheme="minorHAnsi"/>
+          <w:color w:val="000000"/>
+        </w:rPr>
+        <w:t>0x000000007FFFFFFF</w:t>
+      </w:r>
+      <w:r>
+        <w:rPr>
+          <w:rFonts w:cstheme="minorHAnsi"/>
+          <w:color w:val="000000"/>
+        </w:rPr>
+        <w:t xml:space="preserve"> (bits from original positions 54:31</w:t>
+      </w:r>
+      <w:r>
+        <w:rPr>
+          <w:rFonts w:cstheme="minorHAnsi"/>
+          <w:color w:val="000000"/>
+        </w:rPr>
+        <w:t xml:space="preserve"> -&gt; 31:8</w:t>
+      </w:r>
+    </w:p>
+    <w:p>
+      <w:pPr>
+        <w:pStyle w:val="ListParagraph"/>
+        <w:numPr>
+          <w:ilvl w:val="1"/>
+          <w:numId w:val="2"/>
+        </w:numPr>
+        <w:rPr>
+          <w:rFonts w:cstheme="minorHAnsi"/>
+        </w:rPr>
+      </w:pPr>
+      <w:r>
+        <w:rPr>
+          <w:rFonts w:cstheme="minorHAnsi"/>
+        </w:rPr>
+        <w:t>Bottom</w:t>
+      </w:r>
+      <w:r>
+        <w:rPr>
+          <w:rFonts w:cstheme="minorHAnsi"/>
+        </w:rPr>
+        <w:t xml:space="preserve"> = Shift the Low value, right by 23 places (bits from original positions 3</w:t>
+      </w:r>
+      <w:r>
+        <w:rPr>
+          <w:rFonts w:cstheme="minorHAnsi"/>
+        </w:rPr>
+        <w:t>0</w:t>
+      </w:r>
+      <w:r>
+        <w:rPr>
+          <w:rFonts w:cstheme="minorHAnsi"/>
+        </w:rPr>
+        <w:t xml:space="preserve">:23 -&gt; </w:t>
+      </w:r>
+      <w:r>
+        <w:rPr>
+          <w:rFonts w:cstheme="minorHAnsi"/>
+        </w:rPr>
+        <w:t>7</w:t>
+      </w:r>
+      <w:r>
+        <w:rPr>
+          <w:rFonts w:cstheme="minorHAnsi"/>
+        </w:rPr>
+        <w:t>:0</w:t>
+      </w:r>
+    </w:p>
+    <w:p/>
+    <w:p>
+      <w:r>
+        <w:t>Currently</w:t>
+      </w:r>
+    </w:p>
+    <w:p>
+      <w:pPr>
+        <w:ind w:firstLine="720"/>
+        <w:contextualSpacing/>
+      </w:pPr>
+      <w:r>
+        <w:rPr>
+          <w:rFonts w:cstheme="minorHAnsi"/>
+          <w:color w:val="000000"/>
+        </w:rPr>
+        <w:t>54:31 -&gt; 31:8</w:t>
+      </w:r>
+    </w:p>
+    <w:p>
+      <w:pPr>
+        <w:ind w:firstLine="720"/>
+        <w:contextualSpacing/>
+      </w:pPr>
+      <w:r>
+        <w:rPr>
+          <w:rFonts w:cstheme="minorHAnsi"/>
+        </w:rPr>
+        <w:t>30:23 -&gt; 7:0</w:t>
+      </w:r>
+    </w:p>
+    <w:p/>
+    <w:p>
+      <w:r>
+        <w:t>Update to:</w:t>
+      </w:r>
+    </w:p>
+    <w:p>
+      <w:r>
+        <w:tab/>
+        <w:t>53:30 -&gt; 31:8</w:t>
+      </w:r>
+    </w:p>
+    <w:p>
+      <w:r>
+        <w:tab/>
+        <w:t>29:22 -&gt; 7:0</w:t>
+      </w:r>
+    </w:p>
+    <w:p/>
+    <w:p>
+      <w:pPr>
+        <w:autoSpaceDE w:val="0"/>
+        <w:autoSpaceDN w:val="0"/>
+        <w:adjustRightInd w:val="0"/>
+        <w:spacing w:after="0" w:line="240" w:lineRule="auto"/>
+        <w:rPr>
+          <w:rFonts w:ascii="Cascadia Mono" w:hAnsi="Cascadia Mono" w:cs="Cascadia Mono"/>
+          <w:color w:val="000000"/>
+          <w:sz w:val="19"/>
+          <w:szCs w:val="19"/>
+        </w:rPr>
+      </w:pPr>
+      <w:r>
+        <w:rPr>
+          <w:rFonts w:ascii="Cascadia Mono" w:hAnsi="Cascadia Mono" w:cs="Cascadia Mono"/>
+          <w:color w:val="000000"/>
+          <w:sz w:val="19"/>
+          <w:szCs w:val="19"/>
+        </w:rPr>
+        <w:tab/>
+      </w:r>
+      <w:r>
+        <w:rPr>
+          <w:rFonts w:ascii="Cascadia Mono" w:hAnsi="Cascadia Mono" w:cs="Cascadia Mono"/>
+          <w:color w:val="0000FF"/>
+          <w:sz w:val="19"/>
+          <w:szCs w:val="19"/>
+        </w:rPr>
+        <w:t>var</w:t>
+      </w:r>
+      <w:r>
+        <w:rPr>
+          <w:rFonts w:ascii="Cascadia Mono" w:hAnsi="Cascadia Mono" w:cs="Cascadia Mono"/>
+          <w:color w:val="000000"/>
+          <w:sz w:val="19"/>
+          <w:szCs w:val="19"/>
+        </w:rPr>
+        <w:t xml:space="preserve"> wideResult1Low = Avx2.And(Avx2.ShiftLeftLogical(result1_Low_L1, _shiftAmount), HIGH33_MASK_VEC_L)</w:t>
+      </w:r>
+    </w:p>
+    <w:p>
+      <w:pPr>
+        <w:rPr>
+          <w:rFonts w:ascii="Cascadia Mono" w:hAnsi="Cascadia Mono" w:cs="Cascadia Mono"/>
+          <w:color w:val="000000"/>
+          <w:sz w:val="19"/>
+          <w:szCs w:val="19"/>
+        </w:rPr>
+      </w:pPr>
+      <w:r>
+        <w:rPr>
+          <w:rFonts w:ascii="Cascadia Mono" w:hAnsi="Cascadia Mono" w:cs="Cascadia Mono"/>
+          <w:color w:val="000000"/>
+          <w:sz w:val="19"/>
+          <w:szCs w:val="19"/>
+        </w:rPr>
+        <w:tab/>
+        <w:t>wideResult1Low = Avx2.Or(wideResult1Low, Avx2.ShiftRightLogical(Avx2.And(result1_Low_L0, HIGH33_MASK_VEC_L), _inverseShiftAmount))</w:t>
+      </w:r>
+    </w:p>
+    <w:p>
+      <w:pPr>
+        <w:pStyle w:val="ListParagraph"/>
+        <w:numPr>
+          <w:ilvl w:val="0"/>
+          <w:numId w:val="2"/>
+        </w:numPr>
+        <w:rPr>
+          <w:rFonts w:cstheme="minorHAnsi"/>
+          <w:color w:val="000000"/>
+        </w:rPr>
+      </w:pPr>
+      <w:r>
+        <w:rPr>
+          <w:rFonts w:cstheme="minorHAnsi"/>
+          <w:color w:val="000000"/>
+        </w:rPr>
+        <w:t>The Top and Bottom values are ORed together form a single 31-bit value.</w:t>
+      </w:r>
+    </w:p>
+    <w:p>
+      <w:pPr>
+        <w:rPr>
+          <w:rFonts w:ascii="Cascadia Mono" w:hAnsi="Cascadia Mono" w:cs="Cascadia Mono"/>
+          <w:color w:val="000000"/>
+          <w:sz w:val="19"/>
+          <w:szCs w:val="19"/>
+        </w:rPr>
+      </w:pPr>
+      <w:r>
+        <w:rPr>
+          <w:rFonts w:ascii="Cascadia Mono" w:hAnsi="Cascadia Mono" w:cs="Cascadia Mono"/>
+          <w:color w:val="000000"/>
+          <w:sz w:val="19"/>
+          <w:szCs w:val="19"/>
+        </w:rPr>
+        <w:t>This is equivalent to shifting the original value, right by 23 places and masking off the top 33 bits. (63 -&gt; 40, 62 -&gt; 39, 54 -&gt; 31, 53 -&gt; 30, 23 -&gt; 0</w:t>
+      </w:r>
+    </w:p>
+    <w:p>
+      <w:pPr>
+        <w:rPr>
+          <w:rFonts w:ascii="Cascadia Mono" w:hAnsi="Cascadia Mono" w:cs="Cascadia Mono"/>
+          <w:color w:val="000000"/>
+          <w:sz w:val="19"/>
+          <w:szCs w:val="19"/>
+        </w:rPr>
+      </w:pPr>
+    </w:p>
+    <w:p>
+      <w:pPr>
+        <w:rPr>
+          <w:rFonts w:ascii="Cascadia Mono" w:hAnsi="Cascadia Mono" w:cs="Cascadia Mono"/>
+          <w:color w:val="000000"/>
+          <w:sz w:val="19"/>
+          <w:szCs w:val="19"/>
+        </w:rPr>
+      </w:pPr>
+      <w:r>
+        <w:rPr>
+          <w:rFonts w:ascii="Cascadia Mono" w:hAnsi="Cascadia Mono" w:cs="Cascadia Mono"/>
+          <w:color w:val="000000"/>
+          <w:sz w:val="19"/>
+          <w:szCs w:val="19"/>
+        </w:rPr>
+        <w:t>Update to shift the original by 22, and masking off the top 33.</w:t>
+      </w:r>
+      <w:r>
+        <w:rPr>
+          <w:rFonts w:ascii="Cascadia Mono" w:hAnsi="Cascadia Mono" w:cs="Cascadia Mono"/>
+          <w:color w:val="000000"/>
+          <w:sz w:val="19"/>
+          <w:szCs w:val="19"/>
+        </w:rPr>
+        <w:t xml:space="preserve"> -&gt; Actually, 23 is the correct amount!!</w:t>
+      </w:r>
+    </w:p>
+    <w:p>
+      <w:pPr>
+        <w:rPr>
+          <w:rFonts w:ascii="Cascadia Mono" w:hAnsi="Cascadia Mono" w:cs="Cascadia Mono"/>
+          <w:color w:val="000000"/>
+          <w:sz w:val="19"/>
+          <w:szCs w:val="19"/>
+        </w:rPr>
+      </w:pPr>
+    </w:p>
+    <w:p>
+      <w:pPr>
+        <w:rPr>
+          <w:rFonts w:ascii="Cascadia Mono" w:hAnsi="Cascadia Mono" w:cs="Cascadia Mono"/>
+          <w:color w:val="000000"/>
+          <w:sz w:val="19"/>
+          <w:szCs w:val="19"/>
+        </w:rPr>
+      </w:pPr>
+      <w:r>
+        <w:rPr>
+          <w:rFonts w:ascii="Cascadia Mono" w:hAnsi="Cascadia Mono" w:cs="Cascadia Mono"/>
+          <w:color w:val="000000"/>
+          <w:sz w:val="19"/>
+          <w:szCs w:val="19"/>
+        </w:rPr>
+        <w:t>High</w:t>
+      </w:r>
+      <w:r>
+        <w:rPr>
+          <w:rFonts w:ascii="Cascadia Mono" w:hAnsi="Cascadia Mono" w:cs="Cascadia Mono"/>
+          <w:color w:val="000000"/>
+          <w:sz w:val="19"/>
+          <w:szCs w:val="19"/>
+        </w:rPr>
+        <w:tab/>
+        <w:t>(Step 1)</w:t>
+      </w:r>
+      <w:r>
+        <w:rPr>
+          <w:rFonts w:ascii="Cascadia Mono" w:hAnsi="Cascadia Mono" w:cs="Cascadia Mono"/>
+          <w:color w:val="000000"/>
+          <w:sz w:val="19"/>
+          <w:szCs w:val="19"/>
+        </w:rPr>
+        <w:tab/>
+        <w:t>(Step 2)</w:t>
+      </w:r>
+      <w:r>
+        <w:rPr>
+          <w:rFonts w:ascii="Cascadia Mono" w:hAnsi="Cascadia Mono" w:cs="Cascadia Mono"/>
+          <w:color w:val="000000"/>
+          <w:sz w:val="19"/>
+          <w:szCs w:val="19"/>
+        </w:rPr>
+        <w:tab/>
+        <w:t>(Step 3)</w:t>
+      </w:r>
+    </w:p>
+    <w:p>
+      <w:pPr>
+        <w:rPr>
+          <w:rFonts w:ascii="Cascadia Mono" w:hAnsi="Cascadia Mono" w:cs="Cascadia Mono"/>
+          <w:color w:val="000000"/>
+          <w:sz w:val="19"/>
+          <w:szCs w:val="19"/>
+        </w:rPr>
+      </w:pPr>
+      <w:r>
+        <w:rPr>
+          <w:rFonts w:ascii="Cascadia Mono" w:hAnsi="Cascadia Mono" w:cs="Cascadia Mono"/>
+          <w:color w:val="000000"/>
+          <w:sz w:val="19"/>
+          <w:szCs w:val="19"/>
+        </w:rPr>
+        <w:t>63</w:t>
+      </w:r>
+      <w:r>
+        <w:rPr>
+          <w:rFonts w:ascii="Cascadia Mono" w:hAnsi="Cascadia Mono" w:cs="Cascadia Mono"/>
+          <w:color w:val="000000"/>
+          <w:sz w:val="19"/>
+          <w:szCs w:val="19"/>
+        </w:rPr>
+        <w:tab/>
+        <w:t>-&gt; 32</w:t>
+      </w:r>
+      <w:r>
+        <w:rPr>
+          <w:rFonts w:ascii="Cascadia Mono" w:hAnsi="Cascadia Mono" w:cs="Cascadia Mono"/>
+          <w:color w:val="000000"/>
+          <w:sz w:val="19"/>
+          <w:szCs w:val="19"/>
+        </w:rPr>
+        <w:tab/>
+      </w:r>
+      <w:r>
+        <w:rPr>
+          <w:rFonts w:ascii="Cascadia Mono" w:hAnsi="Cascadia Mono" w:cs="Cascadia Mono"/>
+          <w:color w:val="000000"/>
+          <w:sz w:val="19"/>
+          <w:szCs w:val="19"/>
+        </w:rPr>
+        <w:tab/>
+        <w:t>-&gt; 40</w:t>
+      </w:r>
+      <w:r>
+        <w:rPr>
+          <w:rFonts w:ascii="Cascadia Mono" w:hAnsi="Cascadia Mono" w:cs="Cascadia Mono"/>
+          <w:color w:val="000000"/>
+          <w:sz w:val="19"/>
+          <w:szCs w:val="19"/>
+        </w:rPr>
+        <w:tab/>
+      </w:r>
+      <w:r>
+        <w:rPr>
+          <w:rFonts w:ascii="Cascadia Mono" w:hAnsi="Cascadia Mono" w:cs="Cascadia Mono"/>
+          <w:color w:val="000000"/>
+          <w:sz w:val="19"/>
+          <w:szCs w:val="19"/>
+        </w:rPr>
+        <w:tab/>
+        <w:t>Set to 0</w:t>
+      </w:r>
+    </w:p>
+    <w:p>
+      <w:pPr>
+        <w:rPr>
+          <w:rFonts w:ascii="Cascadia Mono" w:hAnsi="Cascadia Mono" w:cs="Cascadia Mono"/>
+          <w:color w:val="000000"/>
+          <w:sz w:val="19"/>
+          <w:szCs w:val="19"/>
+        </w:rPr>
+      </w:pPr>
+      <w:r>
+        <w:rPr>
+          <w:rFonts w:ascii="Cascadia Mono" w:hAnsi="Cascadia Mono" w:cs="Cascadia Mono"/>
+          <w:color w:val="000000"/>
+          <w:sz w:val="19"/>
+          <w:szCs w:val="19"/>
+        </w:rPr>
+        <w:t>62</w:t>
+      </w:r>
+      <w:r>
+        <w:rPr>
+          <w:rFonts w:ascii="Cascadia Mono" w:hAnsi="Cascadia Mono" w:cs="Cascadia Mono"/>
+          <w:color w:val="000000"/>
+          <w:sz w:val="19"/>
+          <w:szCs w:val="19"/>
+        </w:rPr>
+        <w:tab/>
+        <w:t>-&gt; 31</w:t>
+      </w:r>
+      <w:r>
+        <w:rPr>
+          <w:rFonts w:ascii="Cascadia Mono" w:hAnsi="Cascadia Mono" w:cs="Cascadia Mono"/>
+          <w:color w:val="000000"/>
+          <w:sz w:val="19"/>
+          <w:szCs w:val="19"/>
+        </w:rPr>
+        <w:tab/>
+      </w:r>
+      <w:r>
+        <w:rPr>
+          <w:rFonts w:ascii="Cascadia Mono" w:hAnsi="Cascadia Mono" w:cs="Cascadia Mono"/>
+          <w:color w:val="000000"/>
+          <w:sz w:val="19"/>
+          <w:szCs w:val="19"/>
+        </w:rPr>
+        <w:tab/>
+        <w:t xml:space="preserve">-&gt; </w:t>
+      </w:r>
+      <w:r>
+        <w:rPr>
+          <w:rFonts w:ascii="Cascadia Mono" w:hAnsi="Cascadia Mono" w:cs="Cascadia Mono"/>
+          <w:color w:val="000000"/>
+          <w:sz w:val="19"/>
+          <w:szCs w:val="19"/>
+        </w:rPr>
+        <w:t>39</w:t>
+      </w:r>
+      <w:r>
+        <w:rPr>
+          <w:rFonts w:ascii="Cascadia Mono" w:hAnsi="Cascadia Mono" w:cs="Cascadia Mono"/>
+          <w:color w:val="000000"/>
+          <w:sz w:val="19"/>
+          <w:szCs w:val="19"/>
+        </w:rPr>
+        <w:tab/>
+      </w:r>
+      <w:r>
+        <w:rPr>
+          <w:rFonts w:ascii="Cascadia Mono" w:hAnsi="Cascadia Mono" w:cs="Cascadia Mono"/>
+          <w:color w:val="000000"/>
+          <w:sz w:val="19"/>
+          <w:szCs w:val="19"/>
+        </w:rPr>
+        <w:tab/>
+        <w:t>Set to 0</w:t>
+      </w:r>
+    </w:p>
+    <w:p>
+      <w:pPr>
+        <w:rPr>
+          <w:rFonts w:ascii="Cascadia Mono" w:hAnsi="Cascadia Mono" w:cs="Cascadia Mono"/>
+          <w:color w:val="000000"/>
+          <w:sz w:val="19"/>
+          <w:szCs w:val="19"/>
+        </w:rPr>
+      </w:pPr>
+      <w:r>
+        <w:rPr>
+          <w:rFonts w:ascii="Cascadia Mono" w:hAnsi="Cascadia Mono" w:cs="Cascadia Mono"/>
+          <w:color w:val="000000"/>
+          <w:sz w:val="19"/>
+          <w:szCs w:val="19"/>
+        </w:rPr>
+        <w:t>61</w:t>
+      </w:r>
+    </w:p>
+    <w:p>
+      <w:pPr>
+        <w:rPr>
+          <w:rFonts w:ascii="Cascadia Mono" w:hAnsi="Cascadia Mono" w:cs="Cascadia Mono"/>
+          <w:color w:val="000000"/>
+          <w:sz w:val="19"/>
+          <w:szCs w:val="19"/>
+        </w:rPr>
+      </w:pPr>
+      <w:r>
+        <w:rPr>
+          <w:rFonts w:ascii="Cascadia Mono" w:hAnsi="Cascadia Mono" w:cs="Cascadia Mono"/>
+          <w:color w:val="000000"/>
+          <w:sz w:val="19"/>
+          <w:szCs w:val="19"/>
+        </w:rPr>
+        <w:t>60</w:t>
+      </w:r>
+    </w:p>
+    <w:p>
+      <w:pPr>
+        <w:rPr>
+          <w:rFonts w:ascii="Cascadia Mono" w:hAnsi="Cascadia Mono" w:cs="Cascadia Mono"/>
+          <w:color w:val="000000"/>
+          <w:sz w:val="19"/>
+          <w:szCs w:val="19"/>
+        </w:rPr>
+      </w:pPr>
+      <w:r>
+        <w:rPr>
+          <w:rFonts w:ascii="Cascadia Mono" w:hAnsi="Cascadia Mono" w:cs="Cascadia Mono"/>
+          <w:color w:val="000000"/>
+          <w:sz w:val="19"/>
+          <w:szCs w:val="19"/>
+        </w:rPr>
+        <w:t>59</w:t>
+      </w:r>
+    </w:p>
+    <w:p>
+      <w:pPr>
+        <w:rPr>
+          <w:rFonts w:ascii="Cascadia Mono" w:hAnsi="Cascadia Mono" w:cs="Cascadia Mono"/>
+          <w:color w:val="000000"/>
+          <w:sz w:val="19"/>
+          <w:szCs w:val="19"/>
+        </w:rPr>
+      </w:pPr>
+      <w:r>
+        <w:rPr>
+          <w:rFonts w:ascii="Cascadia Mono" w:hAnsi="Cascadia Mono" w:cs="Cascadia Mono"/>
+          <w:color w:val="000000"/>
+          <w:sz w:val="19"/>
+          <w:szCs w:val="19"/>
+        </w:rPr>
+        <w:t>58</w:t>
+      </w:r>
+    </w:p>
+    <w:p>
+      <w:pPr>
+        <w:rPr>
+          <w:rFonts w:ascii="Cascadia Mono" w:hAnsi="Cascadia Mono" w:cs="Cascadia Mono"/>
+          <w:color w:val="000000"/>
+          <w:sz w:val="19"/>
+          <w:szCs w:val="19"/>
+        </w:rPr>
+      </w:pPr>
+      <w:r>
+        <w:rPr>
+          <w:rFonts w:ascii="Cascadia Mono" w:hAnsi="Cascadia Mono" w:cs="Cascadia Mono"/>
+          <w:color w:val="000000"/>
+          <w:sz w:val="19"/>
+          <w:szCs w:val="19"/>
+        </w:rPr>
+        <w:t>57</w:t>
+      </w:r>
+    </w:p>
+    <w:p>
+      <w:pPr>
+        <w:rPr>
+          <w:rFonts w:ascii="Cascadia Mono" w:hAnsi="Cascadia Mono" w:cs="Cascadia Mono"/>
+          <w:color w:val="000000"/>
+          <w:sz w:val="19"/>
+          <w:szCs w:val="19"/>
+        </w:rPr>
+      </w:pPr>
+      <w:r>
+        <w:rPr>
+          <w:rFonts w:ascii="Cascadia Mono" w:hAnsi="Cascadia Mono" w:cs="Cascadia Mono"/>
+          <w:color w:val="000000"/>
+          <w:sz w:val="19"/>
+          <w:szCs w:val="19"/>
+        </w:rPr>
+        <w:t>56</w:t>
+      </w:r>
+    </w:p>
+    <w:p>
+      <w:pPr>
+        <w:rPr>
+          <w:rFonts w:ascii="Cascadia Mono" w:hAnsi="Cascadia Mono" w:cs="Cascadia Mono"/>
+          <w:color w:val="000000"/>
+          <w:sz w:val="19"/>
+          <w:szCs w:val="19"/>
+        </w:rPr>
+      </w:pPr>
+      <w:r>
+        <w:rPr>
+          <w:rFonts w:ascii="Cascadia Mono" w:hAnsi="Cascadia Mono" w:cs="Cascadia Mono"/>
+          <w:color w:val="000000"/>
+          <w:sz w:val="19"/>
+          <w:szCs w:val="19"/>
+        </w:rPr>
+        <w:t>55</w:t>
+      </w:r>
+    </w:p>
+    <w:p>
+      <w:pPr>
+        <w:rPr>
+          <w:rFonts w:ascii="Cascadia Mono" w:hAnsi="Cascadia Mono" w:cs="Cascadia Mono"/>
+          <w:color w:val="000000"/>
+          <w:sz w:val="19"/>
+          <w:szCs w:val="19"/>
+        </w:rPr>
+      </w:pPr>
+      <w:r>
+        <w:rPr>
+          <w:rFonts w:ascii="Cascadia Mono" w:hAnsi="Cascadia Mono" w:cs="Cascadia Mono"/>
+          <w:color w:val="000000"/>
+          <w:sz w:val="19"/>
+          <w:szCs w:val="19"/>
+        </w:rPr>
+        <w:t>54</w:t>
+      </w:r>
+      <w:r>
+        <w:rPr>
+          <w:rFonts w:ascii="Cascadia Mono" w:hAnsi="Cascadia Mono" w:cs="Cascadia Mono"/>
+          <w:color w:val="000000"/>
+          <w:sz w:val="19"/>
+          <w:szCs w:val="19"/>
+        </w:rPr>
+        <w:tab/>
+        <w:t>-&gt;23</w:t>
+      </w:r>
+      <w:r>
+        <w:rPr>
+          <w:rFonts w:ascii="Cascadia Mono" w:hAnsi="Cascadia Mono" w:cs="Cascadia Mono"/>
+          <w:color w:val="000000"/>
+          <w:sz w:val="19"/>
+          <w:szCs w:val="19"/>
+        </w:rPr>
+        <w:tab/>
+      </w:r>
+      <w:r>
+        <w:rPr>
+          <w:rFonts w:ascii="Cascadia Mono" w:hAnsi="Cascadia Mono" w:cs="Cascadia Mono"/>
+          <w:color w:val="000000"/>
+          <w:sz w:val="19"/>
+          <w:szCs w:val="19"/>
+        </w:rPr>
+        <w:tab/>
+        <w:t>-&gt; 31</w:t>
+      </w:r>
+      <w:r>
+        <w:rPr>
+          <w:rFonts w:ascii="Cascadia Mono" w:hAnsi="Cascadia Mono" w:cs="Cascadia Mono"/>
+          <w:color w:val="000000"/>
+          <w:sz w:val="19"/>
+          <w:szCs w:val="19"/>
+        </w:rPr>
+        <w:tab/>
+      </w:r>
+      <w:r>
+        <w:rPr>
+          <w:rFonts w:ascii="Cascadia Mono" w:hAnsi="Cascadia Mono" w:cs="Cascadia Mono"/>
+          <w:color w:val="000000"/>
+          <w:sz w:val="19"/>
+          <w:szCs w:val="19"/>
+        </w:rPr>
+        <w:tab/>
+        <w:t>Set to 0</w:t>
+      </w:r>
+    </w:p>
+    <w:p>
+      <w:pPr>
+        <w:rPr>
+          <w:rFonts w:ascii="Cascadia Mono" w:hAnsi="Cascadia Mono" w:cs="Cascadia Mono"/>
+          <w:color w:val="000000"/>
+          <w:sz w:val="19"/>
+          <w:szCs w:val="19"/>
+        </w:rPr>
+      </w:pPr>
+      <w:r>
+        <w:rPr>
+          <w:rFonts w:ascii="Cascadia Mono" w:hAnsi="Cascadia Mono" w:cs="Cascadia Mono"/>
+          <w:color w:val="000000"/>
+          <w:sz w:val="19"/>
+          <w:szCs w:val="19"/>
+        </w:rPr>
+        <w:t>53</w:t>
+      </w:r>
+    </w:p>
+    <w:p>
+      <w:pPr>
+        <w:rPr>
+          <w:rFonts w:ascii="Cascadia Mono" w:hAnsi="Cascadia Mono" w:cs="Cascadia Mono"/>
+          <w:color w:val="000000"/>
+          <w:sz w:val="19"/>
+          <w:szCs w:val="19"/>
+        </w:rPr>
+      </w:pPr>
+      <w:r>
+        <w:rPr>
+          <w:rFonts w:ascii="Cascadia Mono" w:hAnsi="Cascadia Mono" w:cs="Cascadia Mono"/>
+          <w:color w:val="000000"/>
+          <w:sz w:val="19"/>
+          <w:szCs w:val="19"/>
+        </w:rPr>
+        <w:t>52</w:t>
+      </w:r>
+    </w:p>
+    <w:p>
+      <w:pPr>
+        <w:rPr>
+          <w:rFonts w:ascii="Cascadia Mono" w:hAnsi="Cascadia Mono" w:cs="Cascadia Mono"/>
+          <w:color w:val="000000"/>
+          <w:sz w:val="19"/>
+          <w:szCs w:val="19"/>
+        </w:rPr>
+      </w:pPr>
+      <w:r>
+        <w:rPr>
+          <w:rFonts w:ascii="Cascadia Mono" w:hAnsi="Cascadia Mono" w:cs="Cascadia Mono"/>
+          <w:color w:val="000000"/>
+          <w:sz w:val="19"/>
+          <w:szCs w:val="19"/>
+        </w:rPr>
+        <w:t>51</w:t>
+      </w:r>
+    </w:p>
+    <w:p>
+      <w:pPr>
+        <w:rPr>
+          <w:rFonts w:ascii="Cascadia Mono" w:hAnsi="Cascadia Mono" w:cs="Cascadia Mono"/>
+          <w:color w:val="000000"/>
+          <w:sz w:val="19"/>
+          <w:szCs w:val="19"/>
+        </w:rPr>
+      </w:pPr>
+      <w:r>
+        <w:rPr>
+          <w:rFonts w:ascii="Cascadia Mono" w:hAnsi="Cascadia Mono" w:cs="Cascadia Mono"/>
+          <w:color w:val="000000"/>
+          <w:sz w:val="19"/>
+          <w:szCs w:val="19"/>
+        </w:rPr>
+        <w:t>50</w:t>
+      </w:r>
+    </w:p>
+    <w:p>
+      <w:pPr>
+        <w:rPr>
+          <w:rFonts w:ascii="Cascadia Mono" w:hAnsi="Cascadia Mono" w:cs="Cascadia Mono"/>
+          <w:color w:val="000000"/>
+          <w:sz w:val="19"/>
+          <w:szCs w:val="19"/>
+        </w:rPr>
+      </w:pPr>
+      <w:r>
+        <w:rPr>
+          <w:rFonts w:ascii="Cascadia Mono" w:hAnsi="Cascadia Mono" w:cs="Cascadia Mono"/>
+          <w:color w:val="000000"/>
+          <w:sz w:val="19"/>
+          <w:szCs w:val="19"/>
+        </w:rPr>
+        <w:t>49</w:t>
+      </w:r>
+    </w:p>
+    <w:p>
+      <w:pPr>
+        <w:rPr>
+          <w:rFonts w:ascii="Cascadia Mono" w:hAnsi="Cascadia Mono" w:cs="Cascadia Mono"/>
+          <w:color w:val="000000"/>
+          <w:sz w:val="19"/>
+          <w:szCs w:val="19"/>
+        </w:rPr>
+      </w:pPr>
+      <w:r>
+        <w:rPr>
+          <w:rFonts w:ascii="Cascadia Mono" w:hAnsi="Cascadia Mono" w:cs="Cascadia Mono"/>
+          <w:color w:val="000000"/>
+          <w:sz w:val="19"/>
+          <w:szCs w:val="19"/>
+        </w:rPr>
+        <w:t>48</w:t>
+      </w:r>
+    </w:p>
+    <w:p>
+      <w:pPr>
+        <w:rPr>
+          <w:rFonts w:ascii="Cascadia Mono" w:hAnsi="Cascadia Mono" w:cs="Cascadia Mono"/>
+          <w:color w:val="000000"/>
+          <w:sz w:val="19"/>
+          <w:szCs w:val="19"/>
+        </w:rPr>
+      </w:pPr>
+      <w:r>
+        <w:rPr>
+          <w:rFonts w:ascii="Cascadia Mono" w:hAnsi="Cascadia Mono" w:cs="Cascadia Mono"/>
+          <w:color w:val="000000"/>
+          <w:sz w:val="19"/>
+          <w:szCs w:val="19"/>
+        </w:rPr>
+        <w:t>47</w:t>
+      </w:r>
+    </w:p>
+    <w:p>
+      <w:pPr>
+        <w:rPr>
+          <w:rFonts w:ascii="Cascadia Mono" w:hAnsi="Cascadia Mono" w:cs="Cascadia Mono"/>
+          <w:color w:val="000000"/>
+          <w:sz w:val="19"/>
+          <w:szCs w:val="19"/>
+        </w:rPr>
+      </w:pPr>
+      <w:r>
+        <w:rPr>
+          <w:rFonts w:ascii="Cascadia Mono" w:hAnsi="Cascadia Mono" w:cs="Cascadia Mono"/>
+          <w:color w:val="000000"/>
+          <w:sz w:val="19"/>
+          <w:szCs w:val="19"/>
+        </w:rPr>
+        <w:t>46</w:t>
+      </w:r>
+    </w:p>
+    <w:p>
+      <w:pPr>
+        <w:rPr>
+          <w:rFonts w:ascii="Cascadia Mono" w:hAnsi="Cascadia Mono" w:cs="Cascadia Mono"/>
+          <w:color w:val="000000"/>
+          <w:sz w:val="19"/>
+          <w:szCs w:val="19"/>
+        </w:rPr>
+      </w:pPr>
+      <w:r>
+        <w:rPr>
+          <w:rFonts w:ascii="Cascadia Mono" w:hAnsi="Cascadia Mono" w:cs="Cascadia Mono"/>
+          <w:color w:val="000000"/>
+          <w:sz w:val="19"/>
+          <w:szCs w:val="19"/>
+        </w:rPr>
+        <w:t>45</w:t>
+      </w:r>
+    </w:p>
+    <w:p>
+      <w:pPr>
+        <w:rPr>
+          <w:rFonts w:ascii="Cascadia Mono" w:hAnsi="Cascadia Mono" w:cs="Cascadia Mono"/>
+          <w:color w:val="000000"/>
+          <w:sz w:val="19"/>
+          <w:szCs w:val="19"/>
+        </w:rPr>
+      </w:pPr>
+      <w:r>
+        <w:rPr>
+          <w:rFonts w:ascii="Cascadia Mono" w:hAnsi="Cascadia Mono" w:cs="Cascadia Mono"/>
+          <w:color w:val="000000"/>
+          <w:sz w:val="19"/>
+          <w:szCs w:val="19"/>
+        </w:rPr>
+        <w:t>44</w:t>
+      </w:r>
+      <w:r>
+        <w:rPr>
+          <w:rFonts w:ascii="Cascadia Mono" w:hAnsi="Cascadia Mono" w:cs="Cascadia Mono"/>
+          <w:color w:val="000000"/>
+          <w:sz w:val="19"/>
+          <w:szCs w:val="19"/>
+        </w:rPr>
+        <w:tab/>
+      </w:r>
+      <w:r>
+        <w:rPr>
+          <w:rFonts w:ascii="Cascadia Mono" w:hAnsi="Cascadia Mono" w:cs="Cascadia Mono"/>
+          <w:color w:val="000000"/>
+          <w:sz w:val="19"/>
+          <w:szCs w:val="19"/>
+        </w:rPr>
+        <w:tab/>
+      </w:r>
+      <w:r>
+        <w:rPr>
+          <w:rFonts w:ascii="Cascadia Mono" w:hAnsi="Cascadia Mono" w:cs="Cascadia Mono"/>
+          <w:color w:val="000000"/>
+          <w:sz w:val="19"/>
+          <w:szCs w:val="19"/>
+        </w:rPr>
+        <w:tab/>
+      </w:r>
+      <w:r>
+        <w:rPr>
+          <w:rFonts w:ascii="Cascadia Mono" w:hAnsi="Cascadia Mono" w:cs="Cascadia Mono"/>
+          <w:color w:val="000000"/>
+          <w:sz w:val="19"/>
+          <w:szCs w:val="19"/>
+        </w:rPr>
+        <w:tab/>
+      </w:r>
+      <w:r>
+        <w:rPr>
+          <w:rFonts w:ascii="Cascadia Mono" w:hAnsi="Cascadia Mono" w:cs="Cascadia Mono"/>
+          <w:color w:val="000000"/>
+          <w:sz w:val="19"/>
+          <w:szCs w:val="19"/>
+        </w:rPr>
+        <w:tab/>
+      </w:r>
+      <w:r>
+        <w:rPr>
+          <w:rFonts w:ascii="Cascadia Mono" w:hAnsi="Cascadia Mono" w:cs="Cascadia Mono"/>
+          <w:color w:val="000000"/>
+          <w:sz w:val="19"/>
+          <w:szCs w:val="19"/>
+        </w:rPr>
+        <w:tab/>
+      </w:r>
+      <w:r>
+        <w:rPr>
+          <w:rFonts w:ascii="Cascadia Mono" w:hAnsi="Cascadia Mono" w:cs="Cascadia Mono"/>
+          <w:color w:val="000000"/>
+          <w:sz w:val="19"/>
+          <w:szCs w:val="19"/>
+        </w:rPr>
+        <w:tab/>
+      </w:r>
+      <w:r>
+        <w:rPr>
+          <w:rFonts w:ascii="Cascadia Mono" w:hAnsi="Cascadia Mono" w:cs="Cascadia Mono"/>
+          <w:color w:val="000000"/>
+          <w:sz w:val="19"/>
+          <w:szCs w:val="19"/>
+        </w:rPr>
+        <w:tab/>
+      </w:r>
+      <w:r>
+        <w:rPr>
+          <w:rFonts w:ascii="Cascadia Mono" w:hAnsi="Cascadia Mono" w:cs="Cascadia Mono"/>
+          <w:color w:val="000000"/>
+          <w:sz w:val="19"/>
+          <w:szCs w:val="19"/>
+        </w:rPr>
+        <w:tab/>
+        <w:t>(positions 31–53 (total of 23) contribute from the ‘high’ limb.</w:t>
+      </w:r>
+    </w:p>
+    <w:p>
+      <w:pPr>
+        <w:rPr>
+          <w:rFonts w:ascii="Cascadia Mono" w:hAnsi="Cascadia Mono" w:cs="Cascadia Mono"/>
+          <w:color w:val="000000"/>
+          <w:sz w:val="19"/>
+          <w:szCs w:val="19"/>
+        </w:rPr>
+      </w:pPr>
+      <w:r>
+        <w:rPr>
+          <w:rFonts w:ascii="Cascadia Mono" w:hAnsi="Cascadia Mono" w:cs="Cascadia Mono"/>
+          <w:color w:val="000000"/>
+          <w:sz w:val="19"/>
+          <w:szCs w:val="19"/>
+        </w:rPr>
+        <w:t>43</w:t>
+      </w:r>
+    </w:p>
+    <w:p>
+      <w:pPr>
+        <w:rPr>
+          <w:rFonts w:ascii="Cascadia Mono" w:hAnsi="Cascadia Mono" w:cs="Cascadia Mono"/>
+          <w:color w:val="000000"/>
+          <w:sz w:val="19"/>
+          <w:szCs w:val="19"/>
+        </w:rPr>
+      </w:pPr>
+      <w:r>
+        <w:rPr>
+          <w:rFonts w:ascii="Cascadia Mono" w:hAnsi="Cascadia Mono" w:cs="Cascadia Mono"/>
+          <w:color w:val="000000"/>
+          <w:sz w:val="19"/>
+          <w:szCs w:val="19"/>
+        </w:rPr>
+        <w:t>42</w:t>
+      </w:r>
+    </w:p>
+    <w:p>
+      <w:pPr>
+        <w:rPr>
+          <w:rFonts w:ascii="Cascadia Mono" w:hAnsi="Cascadia Mono" w:cs="Cascadia Mono"/>
+          <w:color w:val="000000"/>
+          <w:sz w:val="19"/>
+          <w:szCs w:val="19"/>
+        </w:rPr>
+      </w:pPr>
+      <w:r>
+        <w:rPr>
+          <w:rFonts w:ascii="Cascadia Mono" w:hAnsi="Cascadia Mono" w:cs="Cascadia Mono"/>
+          <w:color w:val="000000"/>
+          <w:sz w:val="19"/>
+          <w:szCs w:val="19"/>
+        </w:rPr>
+        <w:t>41</w:t>
+      </w:r>
+    </w:p>
+    <w:p>
+      <w:pPr>
+        <w:rPr>
+          <w:rFonts w:ascii="Cascadia Mono" w:hAnsi="Cascadia Mono" w:cs="Cascadia Mono"/>
+          <w:color w:val="000000"/>
+          <w:sz w:val="19"/>
+          <w:szCs w:val="19"/>
+        </w:rPr>
+      </w:pPr>
+      <w:r>
+        <w:rPr>
+          <w:rFonts w:ascii="Cascadia Mono" w:hAnsi="Cascadia Mono" w:cs="Cascadia Mono"/>
+          <w:color w:val="000000"/>
+          <w:sz w:val="19"/>
+          <w:szCs w:val="19"/>
+        </w:rPr>
+        <w:t>40</w:t>
+      </w:r>
+    </w:p>
+    <w:p>
+      <w:pPr>
+        <w:rPr>
+          <w:rFonts w:ascii="Cascadia Mono" w:hAnsi="Cascadia Mono" w:cs="Cascadia Mono"/>
+          <w:color w:val="000000"/>
+          <w:sz w:val="19"/>
+          <w:szCs w:val="19"/>
+        </w:rPr>
+      </w:pPr>
+      <w:r>
+        <w:rPr>
+          <w:rFonts w:ascii="Cascadia Mono" w:hAnsi="Cascadia Mono" w:cs="Cascadia Mono"/>
+          <w:color w:val="000000"/>
+          <w:sz w:val="19"/>
+          <w:szCs w:val="19"/>
+        </w:rPr>
+        <w:t>39</w:t>
+      </w:r>
+    </w:p>
+    <w:p>
+      <w:pPr>
+        <w:rPr>
+          <w:rFonts w:ascii="Cascadia Mono" w:hAnsi="Cascadia Mono" w:cs="Cascadia Mono"/>
+          <w:color w:val="000000"/>
+          <w:sz w:val="19"/>
+          <w:szCs w:val="19"/>
+        </w:rPr>
+      </w:pPr>
+      <w:r>
+        <w:rPr>
+          <w:rFonts w:ascii="Cascadia Mono" w:hAnsi="Cascadia Mono" w:cs="Cascadia Mono"/>
+          <w:color w:val="000000"/>
+          <w:sz w:val="19"/>
+          <w:szCs w:val="19"/>
+        </w:rPr>
+        <w:t>38</w:t>
+      </w:r>
+    </w:p>
+    <w:p>
+      <w:pPr>
+        <w:rPr>
+          <w:rFonts w:ascii="Cascadia Mono" w:hAnsi="Cascadia Mono" w:cs="Cascadia Mono"/>
+          <w:color w:val="000000"/>
+          <w:sz w:val="19"/>
+          <w:szCs w:val="19"/>
+        </w:rPr>
+      </w:pPr>
+      <w:r>
+        <w:rPr>
+          <w:rFonts w:ascii="Cascadia Mono" w:hAnsi="Cascadia Mono" w:cs="Cascadia Mono"/>
+          <w:color w:val="000000"/>
+          <w:sz w:val="19"/>
+          <w:szCs w:val="19"/>
+        </w:rPr>
+        <w:t>37</w:t>
+      </w:r>
+    </w:p>
+    <w:p>
+      <w:pPr>
+        <w:rPr>
+          <w:rFonts w:ascii="Cascadia Mono" w:hAnsi="Cascadia Mono" w:cs="Cascadia Mono"/>
+          <w:color w:val="000000"/>
+          <w:sz w:val="19"/>
+          <w:szCs w:val="19"/>
+        </w:rPr>
+      </w:pPr>
+      <w:r>
+        <w:rPr>
+          <w:rFonts w:ascii="Cascadia Mono" w:hAnsi="Cascadia Mono" w:cs="Cascadia Mono"/>
+          <w:color w:val="000000"/>
+          <w:sz w:val="19"/>
+          <w:szCs w:val="19"/>
+        </w:rPr>
+        <w:t>36</w:t>
+      </w:r>
+    </w:p>
+    <w:p>
+      <w:pPr>
+        <w:rPr>
+          <w:rFonts w:ascii="Cascadia Mono" w:hAnsi="Cascadia Mono" w:cs="Cascadia Mono"/>
+          <w:color w:val="000000"/>
+          <w:sz w:val="19"/>
+          <w:szCs w:val="19"/>
+        </w:rPr>
+      </w:pPr>
+      <w:r>
+        <w:rPr>
+          <w:rFonts w:ascii="Cascadia Mono" w:hAnsi="Cascadia Mono" w:cs="Cascadia Mono"/>
+          <w:color w:val="000000"/>
+          <w:sz w:val="19"/>
+          <w:szCs w:val="19"/>
+        </w:rPr>
+        <w:t>35</w:t>
+      </w:r>
+    </w:p>
+    <w:p>
+      <w:pPr>
+        <w:rPr>
+          <w:rFonts w:ascii="Cascadia Mono" w:hAnsi="Cascadia Mono" w:cs="Cascadia Mono"/>
+          <w:color w:val="000000"/>
+          <w:sz w:val="19"/>
+          <w:szCs w:val="19"/>
+        </w:rPr>
+      </w:pPr>
+      <w:r>
+        <w:rPr>
+          <w:rFonts w:ascii="Cascadia Mono" w:hAnsi="Cascadia Mono" w:cs="Cascadia Mono"/>
+          <w:color w:val="000000"/>
+          <w:sz w:val="19"/>
+          <w:szCs w:val="19"/>
+        </w:rPr>
+        <w:t>34</w:t>
+      </w:r>
+    </w:p>
+    <w:p>
+      <w:pPr>
+        <w:rPr>
+          <w:rFonts w:ascii="Cascadia Mono" w:hAnsi="Cascadia Mono" w:cs="Cascadia Mono"/>
+          <w:color w:val="000000"/>
+          <w:sz w:val="19"/>
+          <w:szCs w:val="19"/>
+        </w:rPr>
+      </w:pPr>
+      <w:r>
+        <w:rPr>
+          <w:rFonts w:ascii="Cascadia Mono" w:hAnsi="Cascadia Mono" w:cs="Cascadia Mono"/>
+          <w:color w:val="000000"/>
+          <w:sz w:val="19"/>
+          <w:szCs w:val="19"/>
+        </w:rPr>
+        <w:t>33</w:t>
+      </w:r>
+    </w:p>
+    <w:p>
+      <w:pPr>
+        <w:rPr>
+          <w:rFonts w:ascii="Cascadia Mono" w:hAnsi="Cascadia Mono" w:cs="Cascadia Mono"/>
+          <w:color w:val="000000"/>
+          <w:sz w:val="19"/>
+          <w:szCs w:val="19"/>
+        </w:rPr>
+      </w:pPr>
+      <w:r>
+        <w:rPr>
+          <w:rFonts w:ascii="Cascadia Mono" w:hAnsi="Cascadia Mono" w:cs="Cascadia Mono"/>
+          <w:color w:val="000000"/>
+          <w:sz w:val="19"/>
+          <w:szCs w:val="19"/>
+        </w:rPr>
+        <w:t>32</w:t>
+      </w:r>
+    </w:p>
+    <w:p>
+      <w:pPr>
+        <w:rPr>
+          <w:rFonts w:ascii="Cascadia Mono" w:hAnsi="Cascadia Mono" w:cs="Cascadia Mono"/>
+          <w:color w:val="000000"/>
+          <w:sz w:val="19"/>
+          <w:szCs w:val="19"/>
+        </w:rPr>
+      </w:pPr>
+      <w:r>
+        <w:rPr>
+          <w:rFonts w:ascii="Cascadia Mono" w:hAnsi="Cascadia Mono" w:cs="Cascadia Mono"/>
+          <w:color w:val="000000"/>
+          <w:sz w:val="19"/>
+          <w:szCs w:val="19"/>
+        </w:rPr>
+        <w:t>31</w:t>
+      </w:r>
+      <w:r>
+        <w:rPr>
+          <w:rFonts w:ascii="Cascadia Mono" w:hAnsi="Cascadia Mono" w:cs="Cascadia Mono"/>
+          <w:color w:val="000000"/>
+          <w:sz w:val="19"/>
+          <w:szCs w:val="19"/>
+        </w:rPr>
+        <w:tab/>
+        <w:t>-&gt; 0</w:t>
+      </w:r>
+      <w:r>
+        <w:rPr>
+          <w:rFonts w:ascii="Cascadia Mono" w:hAnsi="Cascadia Mono" w:cs="Cascadia Mono"/>
+          <w:color w:val="000000"/>
+          <w:sz w:val="19"/>
+          <w:szCs w:val="19"/>
+        </w:rPr>
+        <w:tab/>
+      </w:r>
+      <w:r>
+        <w:rPr>
+          <w:rFonts w:ascii="Cascadia Mono" w:hAnsi="Cascadia Mono" w:cs="Cascadia Mono"/>
+          <w:color w:val="000000"/>
+          <w:sz w:val="19"/>
+          <w:szCs w:val="19"/>
+        </w:rPr>
+        <w:tab/>
+        <w:t>-&gt;8</w:t>
+      </w:r>
+    </w:p>
+    <w:p>
+      <w:pPr>
+        <w:rPr>
+          <w:rFonts w:ascii="Cascadia Mono" w:hAnsi="Cascadia Mono" w:cs="Cascadia Mono"/>
+          <w:color w:val="000000"/>
+          <w:sz w:val="19"/>
+          <w:szCs w:val="19"/>
+        </w:rPr>
+      </w:pPr>
+    </w:p>
+    <w:p>
+      <w:pPr>
+        <w:rPr>
+          <w:rFonts w:ascii="Cascadia Mono" w:hAnsi="Cascadia Mono" w:cs="Cascadia Mono"/>
+          <w:color w:val="000000"/>
+          <w:sz w:val="19"/>
+          <w:szCs w:val="19"/>
+        </w:rPr>
+      </w:pPr>
+    </w:p>
+    <w:p>
+      <w:pPr>
+        <w:rPr>
+          <w:rFonts w:ascii="Cascadia Mono" w:hAnsi="Cascadia Mono" w:cs="Cascadia Mono"/>
+          <w:color w:val="000000"/>
+          <w:sz w:val="19"/>
+          <w:szCs w:val="19"/>
+        </w:rPr>
+      </w:pPr>
+      <w:r>
+        <w:rPr>
+          <w:rFonts w:ascii="Cascadia Mono" w:hAnsi="Cascadia Mono" w:cs="Cascadia Mono"/>
+          <w:color w:val="000000"/>
+          <w:sz w:val="19"/>
+          <w:szCs w:val="19"/>
+        </w:rPr>
+        <w:t>Low</w:t>
+      </w:r>
+    </w:p>
+    <w:p>
+      <w:pPr>
+        <w:rPr>
+          <w:rFonts w:ascii="Cascadia Mono" w:hAnsi="Cascadia Mono" w:cs="Cascadia Mono"/>
+          <w:color w:val="000000"/>
+          <w:sz w:val="19"/>
+          <w:szCs w:val="19"/>
+        </w:rPr>
+      </w:pPr>
+      <w:r>
+        <w:rPr>
+          <w:rFonts w:ascii="Cascadia Mono" w:hAnsi="Cascadia Mono" w:cs="Cascadia Mono"/>
+          <w:color w:val="000000"/>
+          <w:sz w:val="19"/>
+          <w:szCs w:val="19"/>
+        </w:rPr>
+        <w:t xml:space="preserve">31 </w:t>
+      </w:r>
+      <w:r>
+        <w:rPr>
+          <w:rFonts w:ascii="Cascadia Mono" w:hAnsi="Cascadia Mono" w:cs="Cascadia Mono"/>
+          <w:color w:val="000000"/>
+          <w:sz w:val="19"/>
+          <w:szCs w:val="19"/>
+        </w:rPr>
+        <w:tab/>
+        <w:t>-&gt; 8</w:t>
+      </w:r>
+      <w:r>
+        <w:rPr>
+          <w:rFonts w:ascii="Cascadia Mono" w:hAnsi="Cascadia Mono" w:cs="Cascadia Mono"/>
+          <w:color w:val="000000"/>
+          <w:sz w:val="19"/>
+          <w:szCs w:val="19"/>
+        </w:rPr>
+        <w:tab/>
+        <w:t>(which is zero</w:t>
+      </w:r>
+      <w:r>
+        <w:rPr>
+          <w:rFonts w:ascii="Cascadia Mono" w:hAnsi="Cascadia Mono" w:cs="Cascadia Mono"/>
+          <w:color w:val="000000"/>
+          <w:sz w:val="19"/>
+          <w:szCs w:val="19"/>
+        </w:rPr>
+        <w:t>, top 33 bits were masked</w:t>
+      </w:r>
+      <w:r>
+        <w:rPr>
+          <w:rFonts w:ascii="Cascadia Mono" w:hAnsi="Cascadia Mono" w:cs="Cascadia Mono"/>
+          <w:color w:val="000000"/>
+          <w:sz w:val="19"/>
+          <w:szCs w:val="19"/>
+        </w:rPr>
+        <w:t>)</w:t>
+      </w:r>
+    </w:p>
+    <w:p>
+      <w:pPr>
+        <w:rPr>
+          <w:rFonts w:ascii="Cascadia Mono" w:hAnsi="Cascadia Mono" w:cs="Cascadia Mono"/>
+          <w:color w:val="000000"/>
+          <w:sz w:val="19"/>
+          <w:szCs w:val="19"/>
+        </w:rPr>
+      </w:pPr>
+      <w:r>
+        <w:rPr>
+          <w:rFonts w:ascii="Cascadia Mono" w:hAnsi="Cascadia Mono" w:cs="Cascadia Mono"/>
+          <w:color w:val="000000"/>
+          <w:sz w:val="19"/>
+          <w:szCs w:val="19"/>
+        </w:rPr>
+        <w:t>30</w:t>
+      </w:r>
+      <w:r>
+        <w:rPr>
+          <w:rFonts w:ascii="Cascadia Mono" w:hAnsi="Cascadia Mono" w:cs="Cascadia Mono"/>
+          <w:color w:val="000000"/>
+          <w:sz w:val="19"/>
+          <w:szCs w:val="19"/>
+        </w:rPr>
+        <w:tab/>
+        <w:t>-&gt; 7</w:t>
+      </w:r>
+    </w:p>
+    <w:p>
+      <w:pPr>
+        <w:rPr>
+          <w:rFonts w:ascii="Cascadia Mono" w:hAnsi="Cascadia Mono" w:cs="Cascadia Mono"/>
+          <w:color w:val="000000"/>
+          <w:sz w:val="19"/>
+          <w:szCs w:val="19"/>
+        </w:rPr>
+      </w:pPr>
+      <w:r>
+        <w:rPr>
+          <w:rFonts w:ascii="Cascadia Mono" w:hAnsi="Cascadia Mono" w:cs="Cascadia Mono"/>
+          <w:color w:val="000000"/>
+          <w:sz w:val="19"/>
+          <w:szCs w:val="19"/>
+        </w:rPr>
+        <w:t>29</w:t>
+      </w:r>
+    </w:p>
+    <w:p>
+      <w:pPr>
+        <w:rPr>
+          <w:rFonts w:ascii="Cascadia Mono" w:hAnsi="Cascadia Mono" w:cs="Cascadia Mono"/>
+          <w:color w:val="000000"/>
+          <w:sz w:val="19"/>
+          <w:szCs w:val="19"/>
+        </w:rPr>
+      </w:pPr>
+      <w:r>
+        <w:rPr>
+          <w:rFonts w:ascii="Cascadia Mono" w:hAnsi="Cascadia Mono" w:cs="Cascadia Mono"/>
+          <w:color w:val="000000"/>
+          <w:sz w:val="19"/>
+          <w:szCs w:val="19"/>
+        </w:rPr>
+        <w:t>28</w:t>
+      </w:r>
+    </w:p>
+    <w:p>
+      <w:pPr>
+        <w:rPr>
+          <w:rFonts w:ascii="Cascadia Mono" w:hAnsi="Cascadia Mono" w:cs="Cascadia Mono"/>
+          <w:color w:val="000000"/>
+          <w:sz w:val="19"/>
+          <w:szCs w:val="19"/>
+        </w:rPr>
+      </w:pPr>
+      <w:r>
+        <w:rPr>
+          <w:rFonts w:ascii="Cascadia Mono" w:hAnsi="Cascadia Mono" w:cs="Cascadia Mono"/>
+          <w:color w:val="000000"/>
+          <w:sz w:val="19"/>
+          <w:szCs w:val="19"/>
+        </w:rPr>
+        <w:t>27</w:t>
+      </w:r>
+      <w:r>
+        <w:rPr>
+          <w:rFonts w:ascii="Cascadia Mono" w:hAnsi="Cascadia Mono" w:cs="Cascadia Mono"/>
+          <w:color w:val="000000"/>
+          <w:sz w:val="19"/>
+          <w:szCs w:val="19"/>
+        </w:rPr>
+        <w:tab/>
+      </w:r>
+      <w:r>
+        <w:rPr>
+          <w:rFonts w:ascii="Cascadia Mono" w:hAnsi="Cascadia Mono" w:cs="Cascadia Mono"/>
+          <w:color w:val="000000"/>
+          <w:sz w:val="19"/>
+          <w:szCs w:val="19"/>
+        </w:rPr>
+        <w:tab/>
+      </w:r>
+      <w:r>
+        <w:rPr>
+          <w:rFonts w:ascii="Cascadia Mono" w:hAnsi="Cascadia Mono" w:cs="Cascadia Mono"/>
+          <w:color w:val="000000"/>
+          <w:sz w:val="19"/>
+          <w:szCs w:val="19"/>
+        </w:rPr>
+        <w:tab/>
+      </w:r>
+      <w:r>
+        <w:rPr>
+          <w:rFonts w:ascii="Cascadia Mono" w:hAnsi="Cascadia Mono" w:cs="Cascadia Mono"/>
+          <w:color w:val="000000"/>
+          <w:sz w:val="19"/>
+          <w:szCs w:val="19"/>
+        </w:rPr>
+        <w:tab/>
+      </w:r>
+      <w:r>
+        <w:rPr>
+          <w:rFonts w:ascii="Cascadia Mono" w:hAnsi="Cascadia Mono" w:cs="Cascadia Mono"/>
+          <w:color w:val="000000"/>
+          <w:sz w:val="19"/>
+          <w:szCs w:val="19"/>
+        </w:rPr>
+        <w:tab/>
+      </w:r>
+      <w:r>
+        <w:rPr>
+          <w:rFonts w:ascii="Cascadia Mono" w:hAnsi="Cascadia Mono" w:cs="Cascadia Mono"/>
+          <w:color w:val="000000"/>
+          <w:sz w:val="19"/>
+          <w:szCs w:val="19"/>
+        </w:rPr>
+        <w:tab/>
+      </w:r>
+      <w:r>
+        <w:rPr>
+          <w:rFonts w:ascii="Cascadia Mono" w:hAnsi="Cascadia Mono" w:cs="Cascadia Mono"/>
+          <w:color w:val="000000"/>
+          <w:sz w:val="19"/>
+          <w:szCs w:val="19"/>
+        </w:rPr>
+        <w:tab/>
+      </w:r>
+      <w:r>
+        <w:rPr>
+          <w:rFonts w:ascii="Cascadia Mono" w:hAnsi="Cascadia Mono" w:cs="Cascadia Mono"/>
+          <w:color w:val="000000"/>
+          <w:sz w:val="19"/>
+          <w:szCs w:val="19"/>
+        </w:rPr>
+        <w:tab/>
+      </w:r>
+      <w:r>
+        <w:rPr>
+          <w:rFonts w:ascii="Cascadia Mono" w:hAnsi="Cascadia Mono" w:cs="Cascadia Mono"/>
+          <w:color w:val="000000"/>
+          <w:sz w:val="19"/>
+          <w:szCs w:val="19"/>
+        </w:rPr>
+        <w:tab/>
+        <w:t>(positions 23-30 (total of 8) contribute from the ‘low’ limb.</w:t>
+      </w:r>
+    </w:p>
+    <w:p>
+      <w:pPr>
+        <w:rPr>
+          <w:rFonts w:ascii="Cascadia Mono" w:hAnsi="Cascadia Mono" w:cs="Cascadia Mono"/>
+          <w:color w:val="000000"/>
+          <w:sz w:val="19"/>
+          <w:szCs w:val="19"/>
+        </w:rPr>
+      </w:pPr>
+      <w:r>
+        <w:rPr>
+          <w:rFonts w:ascii="Cascadia Mono" w:hAnsi="Cascadia Mono" w:cs="Cascadia Mono"/>
+          <w:color w:val="000000"/>
+          <w:sz w:val="19"/>
+          <w:szCs w:val="19"/>
+        </w:rPr>
+        <w:t>26</w:t>
+      </w:r>
+    </w:p>
+    <w:p>
+      <w:pPr>
+        <w:rPr>
+          <w:rFonts w:ascii="Cascadia Mono" w:hAnsi="Cascadia Mono" w:cs="Cascadia Mono"/>
+          <w:color w:val="000000"/>
+          <w:sz w:val="19"/>
+          <w:szCs w:val="19"/>
+        </w:rPr>
+      </w:pPr>
+      <w:r>
+        <w:rPr>
+          <w:rFonts w:ascii="Cascadia Mono" w:hAnsi="Cascadia Mono" w:cs="Cascadia Mono"/>
+          <w:color w:val="000000"/>
+          <w:sz w:val="19"/>
+          <w:szCs w:val="19"/>
+        </w:rPr>
+        <w:t>25</w:t>
+      </w:r>
+    </w:p>
+    <w:p>
+      <w:pPr>
+        <w:rPr>
+          <w:rFonts w:ascii="Cascadia Mono" w:hAnsi="Cascadia Mono" w:cs="Cascadia Mono"/>
+          <w:color w:val="000000"/>
+          <w:sz w:val="19"/>
+          <w:szCs w:val="19"/>
+        </w:rPr>
+      </w:pPr>
+      <w:r>
+        <w:rPr>
+          <w:rFonts w:ascii="Cascadia Mono" w:hAnsi="Cascadia Mono" w:cs="Cascadia Mono"/>
+          <w:color w:val="000000"/>
+          <w:sz w:val="19"/>
+          <w:szCs w:val="19"/>
+        </w:rPr>
+        <w:t>24</w:t>
+      </w:r>
+    </w:p>
+    <w:p>
+      <w:pPr>
+        <w:rPr>
+          <w:rFonts w:ascii="Cascadia Mono" w:hAnsi="Cascadia Mono" w:cs="Cascadia Mono"/>
+          <w:color w:val="000000"/>
+          <w:sz w:val="19"/>
+          <w:szCs w:val="19"/>
+        </w:rPr>
+      </w:pPr>
+      <w:r>
+        <w:rPr>
+          <w:rFonts w:ascii="Cascadia Mono" w:hAnsi="Cascadia Mono" w:cs="Cascadia Mono"/>
+          <w:color w:val="000000"/>
+          <w:sz w:val="19"/>
+          <w:szCs w:val="19"/>
+        </w:rPr>
+        <w:t>23</w:t>
+      </w:r>
+      <w:r>
+        <w:rPr>
+          <w:rFonts w:ascii="Cascadia Mono" w:hAnsi="Cascadia Mono" w:cs="Cascadia Mono"/>
+          <w:color w:val="000000"/>
+          <w:sz w:val="19"/>
+          <w:szCs w:val="19"/>
+        </w:rPr>
+        <w:tab/>
+        <w:t>-&gt; 0</w:t>
+      </w:r>
+    </w:p>
+    <w:p>
+      <w:pPr>
+        <w:rPr>
+          <w:rFonts w:ascii="Cascadia Mono" w:hAnsi="Cascadia Mono" w:cs="Cascadia Mono"/>
+          <w:color w:val="000000"/>
+          <w:sz w:val="19"/>
+          <w:szCs w:val="19"/>
+        </w:rPr>
+      </w:pPr>
+    </w:p>
+    <w:p>
+      <w:pPr>
+        <w:rPr>
+          <w:rFonts w:ascii="Cascadia Mono" w:hAnsi="Cascadia Mono" w:cs="Cascadia Mono"/>
+          <w:color w:val="000000"/>
+          <w:sz w:val="19"/>
+          <w:szCs w:val="19"/>
+        </w:rPr>
+      </w:pPr>
+      <w:r>
+        <w:rPr>
+          <w:rFonts w:ascii="Cascadia Mono" w:hAnsi="Cascadia Mono" w:cs="Cascadia Mono"/>
+          <w:color w:val="000000"/>
+          <w:sz w:val="19"/>
+          <w:szCs w:val="19"/>
+        </w:rPr>
+        <w:tab/>
+      </w:r>
+      <w:r>
+        <w:rPr>
+          <w:rFonts w:ascii="Cascadia Mono" w:hAnsi="Cascadia Mono" w:cs="Cascadia Mono"/>
+          <w:color w:val="000000"/>
+          <w:sz w:val="19"/>
+          <w:szCs w:val="19"/>
+        </w:rPr>
+        <w:tab/>
+      </w:r>
+      <w:r>
+        <w:rPr>
+          <w:rFonts w:ascii="Cascadia Mono" w:hAnsi="Cascadia Mono" w:cs="Cascadia Mono"/>
+          <w:color w:val="000000"/>
+          <w:sz w:val="19"/>
+          <w:szCs w:val="19"/>
+        </w:rPr>
+        <w:tab/>
+        <w:t xml:space="preserve">Then High and Low are ORed </w:t>
+      </w:r>
+      <w:r>
+        <w:rPr>
+          <w:rFonts w:ascii="Cascadia Mono" w:hAnsi="Cascadia Mono" w:cs="Cascadia Mono"/>
+          <w:color w:val="000000"/>
+          <w:sz w:val="19"/>
+          <w:szCs w:val="19"/>
+        </w:rPr>
+        <w:t>together.</w:t>
+      </w:r>
+    </w:p>
+    <w:p>
+      <w:pPr>
+        <w:rPr>
+          <w:rFonts w:ascii="Cascadia Mono" w:hAnsi="Cascadia Mono" w:cs="Cascadia Mono"/>
+          <w:color w:val="000000"/>
+          <w:sz w:val="19"/>
+          <w:szCs w:val="19"/>
+        </w:rPr>
+      </w:pPr>
+    </w:p>
+    <w:p>
+      <w:pPr>
+        <w:rPr>
+          <w:rFonts w:ascii="Cascadia Mono" w:hAnsi="Cascadia Mono" w:cs="Cascadia Mono"/>
+          <w:color w:val="000000"/>
+          <w:sz w:val="19"/>
+          <w:szCs w:val="19"/>
+        </w:rPr>
+      </w:pPr>
+    </w:p>
+    <w:p>
+      <w:pPr>
+        <w:rPr>
+          <w:rFonts w:ascii="Cascadia Mono" w:hAnsi="Cascadia Mono" w:cs="Cascadia Mono"/>
+          <w:color w:val="000000"/>
+          <w:sz w:val="19"/>
+          <w:szCs w:val="19"/>
+        </w:rPr>
+      </w:pPr>
+    </w:p>
+    <w:p>
+      <w:pPr>
+        <w:rPr>
+          <w:rFonts w:ascii="Cascadia Mono" w:hAnsi="Cascadia Mono" w:cs="Cascadia Mono"/>
+          <w:color w:val="000000"/>
+          <w:sz w:val="19"/>
+          <w:szCs w:val="19"/>
+        </w:rPr>
+      </w:pPr>
+      <w:r>
+        <w:rPr>
+          <w:rFonts w:ascii="Cascadia Mono" w:hAnsi="Cascadia Mono" w:cs="Cascadia Mono"/>
+          <w:color w:val="000000"/>
+          <w:sz w:val="19"/>
+          <w:szCs w:val="19"/>
+        </w:rPr>
+        <w:t>22</w:t>
+      </w:r>
+    </w:p>
+    <w:p>
+      <w:pPr>
+        <w:rPr>
+          <w:rFonts w:ascii="Cascadia Mono" w:hAnsi="Cascadia Mono" w:cs="Cascadia Mono"/>
+          <w:color w:val="000000"/>
+          <w:sz w:val="19"/>
+          <w:szCs w:val="19"/>
+        </w:rPr>
+      </w:pPr>
+      <w:r>
+        <w:rPr>
+          <w:rFonts w:ascii="Cascadia Mono" w:hAnsi="Cascadia Mono" w:cs="Cascadia Mono"/>
+          <w:color w:val="000000"/>
+          <w:sz w:val="19"/>
+          <w:szCs w:val="19"/>
+        </w:rPr>
+        <w:t>21</w:t>
+      </w:r>
+    </w:p>
+    <w:p>
+      <w:pPr>
+        <w:rPr>
+          <w:rFonts w:ascii="Cascadia Mono" w:hAnsi="Cascadia Mono" w:cs="Cascadia Mono"/>
+          <w:color w:val="000000"/>
+          <w:sz w:val="19"/>
+          <w:szCs w:val="19"/>
+        </w:rPr>
+      </w:pPr>
+      <w:r>
+        <w:rPr>
+          <w:rFonts w:ascii="Cascadia Mono" w:hAnsi="Cascadia Mono" w:cs="Cascadia Mono"/>
+          <w:color w:val="000000"/>
+          <w:sz w:val="19"/>
+          <w:szCs w:val="19"/>
+        </w:rPr>
+        <w:t>20</w:t>
+      </w:r>
+    </w:p>
+    <w:p>
+      <w:pPr>
+        <w:rPr>
+          <w:rFonts w:ascii="Cascadia Mono" w:hAnsi="Cascadia Mono" w:cs="Cascadia Mono"/>
+          <w:color w:val="000000"/>
+          <w:sz w:val="19"/>
+          <w:szCs w:val="19"/>
+        </w:rPr>
+      </w:pPr>
+      <w:r>
+        <w:rPr>
+          <w:rFonts w:ascii="Cascadia Mono" w:hAnsi="Cascadia Mono" w:cs="Cascadia Mono"/>
+          <w:color w:val="000000"/>
+          <w:sz w:val="19"/>
+          <w:szCs w:val="19"/>
+        </w:rPr>
+        <w:t>19</w:t>
+      </w:r>
+    </w:p>
+    <w:p>
+      <w:pPr>
+        <w:rPr>
+          <w:rFonts w:ascii="Cascadia Mono" w:hAnsi="Cascadia Mono" w:cs="Cascadia Mono"/>
+          <w:color w:val="000000"/>
+          <w:sz w:val="19"/>
+          <w:szCs w:val="19"/>
+        </w:rPr>
+      </w:pPr>
+      <w:r>
+        <w:rPr>
+          <w:rFonts w:ascii="Cascadia Mono" w:hAnsi="Cascadia Mono" w:cs="Cascadia Mono"/>
+          <w:color w:val="000000"/>
+          <w:sz w:val="19"/>
+          <w:szCs w:val="19"/>
+        </w:rPr>
+        <w:t>18</w:t>
+      </w:r>
+    </w:p>
+    <w:p>
+      <w:pPr>
+        <w:rPr>
+          <w:rFonts w:ascii="Cascadia Mono" w:hAnsi="Cascadia Mono" w:cs="Cascadia Mono"/>
+          <w:color w:val="000000"/>
+          <w:sz w:val="19"/>
+          <w:szCs w:val="19"/>
+        </w:rPr>
+      </w:pPr>
+      <w:r>
+        <w:rPr>
+          <w:rFonts w:ascii="Cascadia Mono" w:hAnsi="Cascadia Mono" w:cs="Cascadia Mono"/>
+          <w:color w:val="000000"/>
+          <w:sz w:val="19"/>
+          <w:szCs w:val="19"/>
+        </w:rPr>
+        <w:t>17</w:t>
+      </w:r>
+    </w:p>
+    <w:p>
+      <w:pPr>
+        <w:rPr>
+          <w:rFonts w:ascii="Cascadia Mono" w:hAnsi="Cascadia Mono" w:cs="Cascadia Mono"/>
+          <w:color w:val="000000"/>
+          <w:sz w:val="19"/>
+          <w:szCs w:val="19"/>
+        </w:rPr>
+      </w:pPr>
+      <w:r>
+        <w:rPr>
+          <w:rFonts w:ascii="Cascadia Mono" w:hAnsi="Cascadia Mono" w:cs="Cascadia Mono"/>
+          <w:color w:val="000000"/>
+          <w:sz w:val="19"/>
+          <w:szCs w:val="19"/>
+        </w:rPr>
+        <w:t>16</w:t>
+      </w:r>
+    </w:p>
+    <w:p>
+      <w:pPr>
+        <w:rPr>
+          <w:rFonts w:ascii="Cascadia Mono" w:hAnsi="Cascadia Mono" w:cs="Cascadia Mono"/>
+          <w:color w:val="000000"/>
+          <w:sz w:val="19"/>
+          <w:szCs w:val="19"/>
+        </w:rPr>
+      </w:pPr>
+      <w:r>
+        <w:rPr>
+          <w:rFonts w:ascii="Cascadia Mono" w:hAnsi="Cascadia Mono" w:cs="Cascadia Mono"/>
+          <w:color w:val="000000"/>
+          <w:sz w:val="19"/>
+          <w:szCs w:val="19"/>
+        </w:rPr>
+        <w:t>15</w:t>
+      </w:r>
+    </w:p>
+    <w:p>
+      <w:pPr>
+        <w:rPr>
+          <w:rFonts w:ascii="Cascadia Mono" w:hAnsi="Cascadia Mono" w:cs="Cascadia Mono"/>
+          <w:color w:val="000000"/>
+          <w:sz w:val="19"/>
+          <w:szCs w:val="19"/>
+        </w:rPr>
+      </w:pPr>
+      <w:r>
+        <w:rPr>
+          <w:rFonts w:ascii="Cascadia Mono" w:hAnsi="Cascadia Mono" w:cs="Cascadia Mono"/>
+          <w:color w:val="000000"/>
+          <w:sz w:val="19"/>
+          <w:szCs w:val="19"/>
+        </w:rPr>
+        <w:t>14</w:t>
+      </w:r>
+    </w:p>
+    <w:p>
+      <w:pPr>
+        <w:rPr>
+          <w:rFonts w:ascii="Cascadia Mono" w:hAnsi="Cascadia Mono" w:cs="Cascadia Mono"/>
+          <w:color w:val="000000"/>
+          <w:sz w:val="19"/>
+          <w:szCs w:val="19"/>
+        </w:rPr>
+      </w:pPr>
+      <w:r>
+        <w:rPr>
+          <w:rFonts w:ascii="Cascadia Mono" w:hAnsi="Cascadia Mono" w:cs="Cascadia Mono"/>
+          <w:color w:val="000000"/>
+          <w:sz w:val="19"/>
+          <w:szCs w:val="19"/>
+        </w:rPr>
+        <w:t>13</w:t>
+      </w:r>
+    </w:p>
+    <w:p>
+      <w:pPr>
+        <w:rPr>
+          <w:rFonts w:ascii="Cascadia Mono" w:hAnsi="Cascadia Mono" w:cs="Cascadia Mono"/>
+          <w:color w:val="000000"/>
+          <w:sz w:val="19"/>
+          <w:szCs w:val="19"/>
+        </w:rPr>
+      </w:pPr>
+      <w:r>
+        <w:rPr>
+          <w:rFonts w:ascii="Cascadia Mono" w:hAnsi="Cascadia Mono" w:cs="Cascadia Mono"/>
+          <w:color w:val="000000"/>
+          <w:sz w:val="19"/>
+          <w:szCs w:val="19"/>
+        </w:rPr>
+        <w:t>12</w:t>
+      </w:r>
+    </w:p>
+    <w:p>
+      <w:pPr>
+        <w:rPr>
+          <w:rFonts w:ascii="Cascadia Mono" w:hAnsi="Cascadia Mono" w:cs="Cascadia Mono"/>
+          <w:color w:val="000000"/>
+          <w:sz w:val="19"/>
+          <w:szCs w:val="19"/>
+        </w:rPr>
+      </w:pPr>
+      <w:r>
+        <w:rPr>
+          <w:rFonts w:ascii="Cascadia Mono" w:hAnsi="Cascadia Mono" w:cs="Cascadia Mono"/>
+          <w:color w:val="000000"/>
+          <w:sz w:val="19"/>
+          <w:szCs w:val="19"/>
+        </w:rPr>
+        <w:t>11</w:t>
+      </w:r>
+    </w:p>
+    <w:p>
+      <w:pPr>
+        <w:rPr>
+          <w:rFonts w:ascii="Cascadia Mono" w:hAnsi="Cascadia Mono" w:cs="Cascadia Mono"/>
+          <w:color w:val="000000"/>
+          <w:sz w:val="19"/>
+          <w:szCs w:val="19"/>
+        </w:rPr>
+      </w:pPr>
+      <w:r>
+        <w:rPr>
+          <w:rFonts w:ascii="Cascadia Mono" w:hAnsi="Cascadia Mono" w:cs="Cascadia Mono"/>
+          <w:color w:val="000000"/>
+          <w:sz w:val="19"/>
+          <w:szCs w:val="19"/>
+        </w:rPr>
+        <w:t>10</w:t>
+      </w:r>
+    </w:p>
+    <w:p>
+      <w:pPr>
+        <w:rPr>
+          <w:rFonts w:ascii="Cascadia Mono" w:hAnsi="Cascadia Mono" w:cs="Cascadia Mono"/>
+          <w:color w:val="000000"/>
+          <w:sz w:val="19"/>
+          <w:szCs w:val="19"/>
+        </w:rPr>
+      </w:pPr>
+      <w:r>
+        <w:rPr>
+          <w:rFonts w:ascii="Cascadia Mono" w:hAnsi="Cascadia Mono" w:cs="Cascadia Mono"/>
+          <w:color w:val="000000"/>
+          <w:sz w:val="19"/>
+          <w:szCs w:val="19"/>
+        </w:rPr>
+        <w:t>9</w:t>
+      </w:r>
+    </w:p>
+    <w:p>
+      <w:pPr>
+        <w:rPr>
+          <w:rFonts w:ascii="Cascadia Mono" w:hAnsi="Cascadia Mono" w:cs="Cascadia Mono"/>
+          <w:color w:val="000000"/>
+          <w:sz w:val="19"/>
+          <w:szCs w:val="19"/>
+        </w:rPr>
+      </w:pPr>
+      <w:r>
+        <w:rPr>
+          <w:rFonts w:ascii="Cascadia Mono" w:hAnsi="Cascadia Mono" w:cs="Cascadia Mono"/>
+          <w:color w:val="000000"/>
+          <w:sz w:val="19"/>
+          <w:szCs w:val="19"/>
+        </w:rPr>
+        <w:t>8</w:t>
+      </w:r>
+    </w:p>
+    <w:p>
+      <w:pPr>
+        <w:rPr>
+          <w:rFonts w:ascii="Cascadia Mono" w:hAnsi="Cascadia Mono" w:cs="Cascadia Mono"/>
+          <w:color w:val="000000"/>
+          <w:sz w:val="19"/>
+          <w:szCs w:val="19"/>
+        </w:rPr>
+      </w:pPr>
+      <w:r>
+        <w:rPr>
+          <w:rFonts w:ascii="Cascadia Mono" w:hAnsi="Cascadia Mono" w:cs="Cascadia Mono"/>
+          <w:color w:val="000000"/>
+          <w:sz w:val="19"/>
+          <w:szCs w:val="19"/>
+        </w:rPr>
+        <w:t>7</w:t>
+      </w:r>
+    </w:p>
+    <w:p>
+      <w:pPr>
+        <w:rPr>
+          <w:rFonts w:ascii="Cascadia Mono" w:hAnsi="Cascadia Mono" w:cs="Cascadia Mono"/>
+          <w:color w:val="000000"/>
+          <w:sz w:val="19"/>
+          <w:szCs w:val="19"/>
+        </w:rPr>
+      </w:pPr>
+      <w:r>
+        <w:rPr>
+          <w:rFonts w:ascii="Cascadia Mono" w:hAnsi="Cascadia Mono" w:cs="Cascadia Mono"/>
+          <w:color w:val="000000"/>
+          <w:sz w:val="19"/>
+          <w:szCs w:val="19"/>
+        </w:rPr>
+        <w:t>6</w:t>
+      </w:r>
+    </w:p>
+    <w:p>
+      <w:pPr>
+        <w:rPr>
+          <w:rFonts w:ascii="Cascadia Mono" w:hAnsi="Cascadia Mono" w:cs="Cascadia Mono"/>
+          <w:color w:val="000000"/>
+          <w:sz w:val="19"/>
+          <w:szCs w:val="19"/>
+        </w:rPr>
+      </w:pPr>
+      <w:r>
+        <w:rPr>
+          <w:rFonts w:ascii="Cascadia Mono" w:hAnsi="Cascadia Mono" w:cs="Cascadia Mono"/>
+          <w:color w:val="000000"/>
+          <w:sz w:val="19"/>
+          <w:szCs w:val="19"/>
+        </w:rPr>
+        <w:t>5</w:t>
+      </w:r>
+    </w:p>
+    <w:p>
+      <w:pPr>
+        <w:rPr>
+          <w:rFonts w:ascii="Cascadia Mono" w:hAnsi="Cascadia Mono" w:cs="Cascadia Mono"/>
+          <w:color w:val="000000"/>
+          <w:sz w:val="19"/>
+          <w:szCs w:val="19"/>
+        </w:rPr>
+      </w:pPr>
+      <w:r>
+        <w:rPr>
+          <w:rFonts w:ascii="Cascadia Mono" w:hAnsi="Cascadia Mono" w:cs="Cascadia Mono"/>
+          <w:color w:val="000000"/>
+          <w:sz w:val="19"/>
+          <w:szCs w:val="19"/>
+        </w:rPr>
+        <w:t>4</w:t>
+      </w:r>
+    </w:p>
+    <w:p>
+      <w:pPr>
+        <w:rPr>
+          <w:rFonts w:ascii="Cascadia Mono" w:hAnsi="Cascadia Mono" w:cs="Cascadia Mono"/>
+          <w:color w:val="000000"/>
+          <w:sz w:val="19"/>
+          <w:szCs w:val="19"/>
+        </w:rPr>
+      </w:pPr>
+      <w:r>
+        <w:rPr>
+          <w:rFonts w:ascii="Cascadia Mono" w:hAnsi="Cascadia Mono" w:cs="Cascadia Mono"/>
+          <w:color w:val="000000"/>
+          <w:sz w:val="19"/>
+          <w:szCs w:val="19"/>
+        </w:rPr>
+        <w:t>3</w:t>
+      </w:r>
+    </w:p>
+    <w:p>
+      <w:pPr>
+        <w:rPr>
+          <w:rFonts w:ascii="Cascadia Mono" w:hAnsi="Cascadia Mono" w:cs="Cascadia Mono"/>
+          <w:color w:val="000000"/>
+          <w:sz w:val="19"/>
+          <w:szCs w:val="19"/>
+        </w:rPr>
+      </w:pPr>
+      <w:r>
+        <w:rPr>
+          <w:rFonts w:ascii="Cascadia Mono" w:hAnsi="Cascadia Mono" w:cs="Cascadia Mono"/>
+          <w:color w:val="000000"/>
+          <w:sz w:val="19"/>
+          <w:szCs w:val="19"/>
+        </w:rPr>
+        <w:t>2</w:t>
+      </w:r>
+    </w:p>
+    <w:p>
+      <w:pPr>
+        <w:rPr>
+          <w:rFonts w:ascii="Cascadia Mono" w:hAnsi="Cascadia Mono" w:cs="Cascadia Mono"/>
+          <w:color w:val="000000"/>
+          <w:sz w:val="19"/>
+          <w:szCs w:val="19"/>
+        </w:rPr>
+      </w:pPr>
+      <w:r>
+        <w:rPr>
+          <w:rFonts w:ascii="Cascadia Mono" w:hAnsi="Cascadia Mono" w:cs="Cascadia Mono"/>
+          <w:color w:val="000000"/>
+          <w:sz w:val="19"/>
+          <w:szCs w:val="19"/>
+        </w:rPr>
+        <w:t>1</w:t>
+      </w:r>
+    </w:p>
+    <w:p>
+      <w:r>
+        <w:rPr>
+          <w:rFonts w:ascii="Cascadia Mono" w:hAnsi="Cascadia Mono" w:cs="Cascadia Mono"/>
+          <w:color w:val="000000"/>
+          <w:sz w:val="19"/>
+          <w:szCs w:val="19"/>
+        </w:rPr>
+        <w:t>0</w:t>
+      </w:r>
+    </w:p>
     <w:p>
       <w:r>
         <w:tab/>
@@ -3865,6 +6534,95 @@
 <file path=word/numbering.xml><?xml version="1.0" encoding="utf-8"?>
 <w:numbering xmlns:wpc="http://schemas.microsoft.com/office/word/2010/wordprocessingCanvas" xmlns:cx="http://schemas.microsoft.com/office/drawing/2014/chartex" xmlns:cx1="http://schemas.microsoft.com/office/drawing/2015/9/8/chartex" xmlns:cx2="http://schemas.microsoft.com/office/drawing/2015/10/21/chartex" xmlns:cx3="http://schemas.microsoft.com/office/drawing/2016/5/9/chartex" xmlns:cx4="http://schemas.microsoft.com/office/drawing/2016/5/10/chartex" xmlns:cx5="http://schemas.microsoft.com/office/drawing/2016/5/11/chartex" xmlns:cx6="http://schemas.microsoft.com/office/drawing/2016/5/12/chartex" xmlns:cx7="http://schemas.microsoft.com/office/drawing/2016/5/13/chartex" xmlns:cx8="http://schemas.microsoft.com/office/drawing/2016/5/14/chartex" xmlns:mc="http://schemas.openxmlformats.org/markup-compatibility/2006" xmlns:aink="http://schemas.microsoft.com/office/drawing/2016/ink" xmlns:am3d="http://schemas.microsoft.com/office/drawing/2017/model3d" xmlns:o="urn:schemas-microsoft-com:office:office" xmlns:oel="http://schemas.microsoft.com/office/2019/extlst" xmlns:r="http://schemas.openxmlformats.org/officeDocument/2006/relationships" xmlns:m="http://schemas.openxmlformats.org/officeDocument/2006/math" xmlns:v="urn:schemas-microsoft-com:vml" xmlns:wp14="http://schemas.microsoft.com/office/word/2010/wordprocessingDrawing" xmlns:wp="http://schemas.openxmlformats.org/drawingml/2006/wordprocessingDrawing" xmlns:w10="urn:schemas-microsoft-com:office:word" xmlns:w="http://schemas.openxmlformats.org/wordprocessingml/2006/main" xmlns:w14="http://schemas.microsoft.com/office/word/2010/wordml" xmlns:w15="http://schemas.microsoft.com/office/word/2012/wordml" xmlns:w16cex="http://schemas.microsoft.com/office/word/2018/wordml/cex" xmlns:w16cid="http://schemas.microsoft.com/office/word/2016/wordml/cid" xmlns:w16="http://schemas.microsoft.com/office/word/2018/wordml" xmlns:w16sdtdh="http://schemas.microsoft.com/office/word/2020/wordml/sdtdatahash" xmlns:w16se="http://schemas.microsoft.com/office/word/2015/wordml/symex" xmlns:wpg="http://schemas.microsoft.com/office/word/2010/wordprocessingGroup" xmlns:wpi="http://schemas.microsoft.com/office/word/2010/wordprocessingInk" xmlns:wne="http://schemas.microsoft.com/office/word/2006/wordml" xmlns:wps="http://schemas.microsoft.com/office/word/2010/wordprocessingShape" mc:Ignorable="w14 w15 w16se w16cid w16 w16cex w16sdtdh wp14">
   <w:abstractNum w:abstractNumId="0" w15:restartNumberingAfterBreak="0">
+    <w:nsid w:val="191B487C"/>
+    <w:multiLevelType w:val="hybridMultilevel"/>
+    <w:tmpl w:val="09903C92"/>
+    <w:lvl w:ilvl="0" w:tplc="0409000F">
+      <w:start w:val="1"/>
+      <w:numFmt w:val="decimal"/>
+      <w:lvlText w:val="%1."/>
+      <w:lvlJc w:val="left"/>
+      <w:pPr>
+        <w:ind w:left="720" w:hanging="360"/>
+      </w:pPr>
+      <w:rPr>
+        <w:rFonts w:hint="default"/>
+      </w:rPr>
+    </w:lvl>
+    <w:lvl w:ilvl="1" w:tplc="04090019">
+      <w:start w:val="1"/>
+      <w:numFmt w:val="lowerLetter"/>
+      <w:lvlText w:val="%2."/>
+      <w:lvlJc w:val="left"/>
+      <w:pPr>
+        <w:ind w:left="1440" w:hanging="360"/>
+      </w:pPr>
+    </w:lvl>
+    <w:lvl w:ilvl="2" w:tplc="0409001B" w:tentative="1">
+      <w:start w:val="1"/>
+      <w:numFmt w:val="lowerRoman"/>
+      <w:lvlText w:val="%3."/>
+      <w:lvlJc w:val="right"/>
+      <w:pPr>
+        <w:ind w:left="2160" w:hanging="180"/>
+      </w:pPr>
+    </w:lvl>
+    <w:lvl w:ilvl="3" w:tplc="0409000F" w:tentative="1">
+      <w:start w:val="1"/>
+      <w:numFmt w:val="decimal"/>
+      <w:lvlText w:val="%4."/>
+      <w:lvlJc w:val="left"/>
+      <w:pPr>
+        <w:ind w:left="2880" w:hanging="360"/>
+      </w:pPr>
+    </w:lvl>
+    <w:lvl w:ilvl="4" w:tplc="04090019" w:tentative="1">
+      <w:start w:val="1"/>
+      <w:numFmt w:val="lowerLetter"/>
+      <w:lvlText w:val="%5."/>
+      <w:lvlJc w:val="left"/>
+      <w:pPr>
+        <w:ind w:left="3600" w:hanging="360"/>
+      </w:pPr>
+    </w:lvl>
+    <w:lvl w:ilvl="5" w:tplc="0409001B" w:tentative="1">
+      <w:start w:val="1"/>
+      <w:numFmt w:val="lowerRoman"/>
+      <w:lvlText w:val="%6."/>
+      <w:lvlJc w:val="right"/>
+      <w:pPr>
+        <w:ind w:left="4320" w:hanging="180"/>
+      </w:pPr>
+    </w:lvl>
+    <w:lvl w:ilvl="6" w:tplc="0409000F" w:tentative="1">
+      <w:start w:val="1"/>
+      <w:numFmt w:val="decimal"/>
+      <w:lvlText w:val="%7."/>
+      <w:lvlJc w:val="left"/>
+      <w:pPr>
+        <w:ind w:left="5040" w:hanging="360"/>
+      </w:pPr>
+    </w:lvl>
+    <w:lvl w:ilvl="7" w:tplc="04090019" w:tentative="1">
+      <w:start w:val="1"/>
+      <w:numFmt w:val="lowerLetter"/>
+      <w:lvlText w:val="%8."/>
+      <w:lvlJc w:val="left"/>
+      <w:pPr>
+        <w:ind w:left="5760" w:hanging="360"/>
+      </w:pPr>
+    </w:lvl>
+    <w:lvl w:ilvl="8" w:tplc="0409001B" w:tentative="1">
+      <w:start w:val="1"/>
+      <w:numFmt w:val="lowerRoman"/>
+      <w:lvlText w:val="%9."/>
+      <w:lvlJc w:val="right"/>
+      <w:pPr>
+        <w:ind w:left="6480" w:hanging="180"/>
+      </w:pPr>
+    </w:lvl>
+  </w:abstractNum>
+  <w:abstractNum w:abstractNumId="1" w15:restartNumberingAfterBreak="0">
     <w:nsid w:val="7BC33D0C"/>
     <w:multiLevelType w:val="hybridMultilevel"/>
     <w:tmpl w:val="979CCC6C"/>
@@ -3978,6 +6736,9 @@
     </w:lvl>
   </w:abstractNum>
   <w:num w:numId="1" w16cid:durableId="1927105344">
+    <w:abstractNumId w:val="1"/>
+  </w:num>
+  <w:num w:numId="2" w16cid:durableId="730925579">
     <w:abstractNumId w:val="0"/>
   </w:num>
 </w:numbering>

</xml_diff>